<commit_message>
style(charts) : selected the icons for chart
</commit_message>
<xml_diff>
--- a/Documentação/CAPA FACULDADE DE TECNOLOGIA DE COTIA (1).docx
+++ b/Documentação/CAPA FACULDADE DE TECNOLOGIA DE COTIA (1).docx
@@ -192,28 +192,18 @@
         <w:rPr>
           <w:rFonts w:ascii="Times New Roman" w:hAnsi="Times New Roman" w:cs="Times New Roman"/>
           <w:b/>
-          <w:sz w:val="24"/>
-          <w:szCs w:val="24"/>
-        </w:rPr>
-      </w:pPr>
-      <w:r>
-        <w:rPr>
-          <w:rFonts w:ascii="Times New Roman" w:hAnsi="Times New Roman" w:cs="Times New Roman"/>
-          <w:b/>
           <w:sz w:val="32"/>
           <w:szCs w:val="32"/>
         </w:rPr>
-        <w:t xml:space="preserve">TÍTULO DO TRABALHO </w:t>
-      </w:r>
-      <w:r>
-        <w:rPr>
-          <w:rFonts w:ascii="Times New Roman" w:hAnsi="Times New Roman" w:cs="Times New Roman"/>
-          <w:b/>
-          <w:color w:val="FF0000"/>
+      </w:pPr>
+      <w:r>
+        <w:rPr>
+          <w:rFonts w:ascii="Times New Roman" w:hAnsi="Times New Roman" w:cs="Times New Roman"/>
+          <w:b/>
           <w:sz w:val="32"/>
           <w:szCs w:val="32"/>
         </w:rPr>
-        <w:t>(letra n° 16)</w:t>
+        <w:t>THARSEO</w:t>
       </w:r>
     </w:p>
     <w:p>
@@ -222,76 +212,361 @@
         <w:rPr>
           <w:rFonts w:ascii="Times New Roman" w:hAnsi="Times New Roman" w:cs="Times New Roman"/>
           <w:b/>
+          <w:sz w:val="24"/>
+          <w:szCs w:val="24"/>
+        </w:rPr>
+      </w:pPr>
+      <w:r>
+        <w:rPr>
+          <w:rFonts w:ascii="Times New Roman" w:hAnsi="Times New Roman" w:cs="Times New Roman"/>
+          <w:b/>
+          <w:sz w:val="24"/>
+          <w:szCs w:val="24"/>
+        </w:rPr>
+        <w:t xml:space="preserve">Automatizador </w:t>
+      </w:r>
+      <w:r>
+        <w:rPr>
+          <w:rFonts w:ascii="Times New Roman" w:hAnsi="Times New Roman" w:cs="Times New Roman"/>
+          <w:b/>
+          <w:sz w:val="24"/>
+          <w:szCs w:val="24"/>
+        </w:rPr>
+        <w:t>de Estratégias</w:t>
+      </w:r>
+      <w:r>
+        <w:rPr>
+          <w:rFonts w:ascii="Times New Roman" w:hAnsi="Times New Roman" w:cs="Times New Roman"/>
+          <w:b/>
+          <w:sz w:val="24"/>
+          <w:szCs w:val="24"/>
+        </w:rPr>
+        <w:t xml:space="preserve"> </w:t>
+      </w:r>
+      <w:r>
+        <w:rPr>
+          <w:rFonts w:ascii="Times New Roman" w:hAnsi="Times New Roman" w:cs="Times New Roman"/>
+          <w:b/>
+          <w:sz w:val="24"/>
+          <w:szCs w:val="24"/>
+        </w:rPr>
+        <w:t>de Negociação em Criptomoedas</w:t>
+      </w:r>
+    </w:p>
+    <w:p>
+      <w:pPr>
+        <w:jc w:val="center"/>
+        <w:rPr>
+          <w:rFonts w:ascii="Times New Roman" w:hAnsi="Times New Roman" w:cs="Times New Roman"/>
+          <w:b/>
+          <w:sz w:val="28"/>
+          <w:szCs w:val="28"/>
+        </w:rPr>
+      </w:pPr>
+    </w:p>
+    <w:p>
+      <w:pPr>
+        <w:jc w:val="center"/>
+        <w:rPr>
+          <w:rFonts w:ascii="Times New Roman" w:hAnsi="Times New Roman" w:cs="Times New Roman"/>
+          <w:b/>
+          <w:sz w:val="28"/>
+          <w:szCs w:val="28"/>
+        </w:rPr>
+      </w:pPr>
+      <w:r>
+        <w:rPr>
+          <w:rFonts w:ascii="Times New Roman" w:hAnsi="Times New Roman" w:cs="Times New Roman"/>
+          <w:b/>
+          <w:sz w:val="28"/>
+          <w:szCs w:val="28"/>
+        </w:rPr>
+        <w:t>ALBERTO</w:t>
+      </w:r>
+      <w:r>
+        <w:rPr>
+          <w:rFonts w:ascii="Times New Roman" w:hAnsi="Times New Roman" w:cs="Times New Roman"/>
+          <w:b/>
+          <w:sz w:val="28"/>
+          <w:szCs w:val="28"/>
+        </w:rPr>
+        <w:t xml:space="preserve"> RIBEIRO DE </w:t>
+      </w:r>
+      <w:r>
+        <w:rPr>
+          <w:rFonts w:ascii="Times New Roman" w:hAnsi="Times New Roman" w:cs="Times New Roman"/>
+          <w:b/>
+          <w:sz w:val="28"/>
+          <w:szCs w:val="28"/>
+        </w:rPr>
+        <w:t>OLIVEIRA, ALESSANDRA</w:t>
+      </w:r>
+      <w:r>
+        <w:rPr>
+          <w:rFonts w:ascii="Times New Roman" w:hAnsi="Times New Roman" w:cs="Times New Roman"/>
+          <w:b/>
+          <w:sz w:val="28"/>
+          <w:szCs w:val="28"/>
+        </w:rPr>
+        <w:t xml:space="preserve"> SANCHES</w:t>
+      </w:r>
+      <w:r>
+        <w:rPr>
+          <w:rFonts w:ascii="Times New Roman" w:hAnsi="Times New Roman" w:cs="Times New Roman"/>
+          <w:b/>
+          <w:sz w:val="28"/>
+          <w:szCs w:val="28"/>
+        </w:rPr>
+        <w:t xml:space="preserve">, </w:t>
+      </w:r>
+      <w:r>
+        <w:rPr>
+          <w:rFonts w:ascii="Times New Roman" w:hAnsi="Times New Roman" w:cs="Times New Roman"/>
+          <w:b/>
+          <w:sz w:val="28"/>
+          <w:szCs w:val="28"/>
+        </w:rPr>
+        <w:t>CAIO RIBEIRO</w:t>
+      </w:r>
+      <w:r>
+        <w:rPr>
+          <w:rFonts w:ascii="Times New Roman" w:hAnsi="Times New Roman" w:cs="Times New Roman"/>
+          <w:b/>
+          <w:sz w:val="28"/>
+          <w:szCs w:val="28"/>
+        </w:rPr>
+        <w:t>, FLAVIO DOMINGUES VIEIRA, RICHARD GUEDES RIBEIRO</w:t>
+      </w:r>
+      <w:r>
+        <w:rPr>
+          <w:rFonts w:ascii="Times New Roman" w:hAnsi="Times New Roman" w:cs="Times New Roman"/>
+          <w:b/>
+          <w:sz w:val="28"/>
+          <w:szCs w:val="28"/>
+        </w:rPr>
+        <w:t xml:space="preserve"> DA SILVA</w:t>
+      </w:r>
+    </w:p>
+    <w:p>
+      <w:pPr>
+        <w:jc w:val="center"/>
+        <w:rPr>
+          <w:rFonts w:ascii="Times New Roman" w:hAnsi="Times New Roman" w:cs="Times New Roman"/>
+          <w:b/>
           <w:color w:val="FF0000"/>
+          <w:sz w:val="28"/>
+          <w:szCs w:val="28"/>
+        </w:rPr>
+      </w:pPr>
+    </w:p>
+    <w:p>
+      <w:pPr>
+        <w:jc w:val="center"/>
+        <w:rPr>
+          <w:rFonts w:ascii="Times New Roman" w:hAnsi="Times New Roman" w:cs="Times New Roman"/>
+          <w:b/>
           <w:sz w:val="32"/>
           <w:szCs w:val="32"/>
         </w:rPr>
       </w:pPr>
-      <w:r>
+    </w:p>
+    <w:p>
+      <w:pPr>
+        <w:jc w:val="center"/>
+        <w:rPr>
+          <w:rFonts w:ascii="Times New Roman" w:hAnsi="Times New Roman" w:cs="Times New Roman"/>
+          <w:b/>
+        </w:rPr>
+      </w:pPr>
+    </w:p>
+    <w:p>
+      <w:pPr>
+        <w:jc w:val="center"/>
+        <w:rPr>
+          <w:rFonts w:ascii="Times New Roman" w:hAnsi="Times New Roman" w:cs="Times New Roman"/>
+          <w:b/>
+        </w:rPr>
+      </w:pPr>
+    </w:p>
+    <w:p>
+      <w:pPr>
+        <w:spacing w:after="0" w:line="240" w:lineRule="auto"/>
+        <w:jc w:val="center"/>
+        <w:rPr>
+          <w:rFonts w:ascii="Times New Roman" w:hAnsi="Times New Roman" w:cs="Times New Roman"/>
+          <w:b/>
+          <w:sz w:val="24"/>
+          <w:szCs w:val="24"/>
+        </w:rPr>
+      </w:pPr>
+    </w:p>
+    <w:p>
+      <w:pPr>
+        <w:spacing w:after="0" w:line="240" w:lineRule="auto"/>
+        <w:jc w:val="center"/>
+        <w:rPr>
+          <w:rFonts w:ascii="Times New Roman" w:hAnsi="Times New Roman" w:cs="Times New Roman"/>
+          <w:b/>
+          <w:sz w:val="24"/>
+          <w:szCs w:val="24"/>
+        </w:rPr>
+      </w:pPr>
+    </w:p>
+    <w:p>
+      <w:pPr>
+        <w:spacing w:after="0" w:line="240" w:lineRule="auto"/>
+        <w:jc w:val="center"/>
+        <w:rPr>
+          <w:rFonts w:ascii="Times New Roman" w:hAnsi="Times New Roman" w:cs="Times New Roman"/>
+          <w:b/>
+          <w:sz w:val="24"/>
+          <w:szCs w:val="24"/>
+        </w:rPr>
+      </w:pPr>
+    </w:p>
+    <w:p>
+      <w:pPr>
+        <w:spacing w:after="0" w:line="240" w:lineRule="auto"/>
+        <w:jc w:val="center"/>
+        <w:rPr>
+          <w:rFonts w:ascii="Times New Roman" w:hAnsi="Times New Roman" w:cs="Times New Roman"/>
+          <w:b/>
+          <w:sz w:val="24"/>
+          <w:szCs w:val="24"/>
+        </w:rPr>
+      </w:pPr>
+    </w:p>
+    <w:p>
+      <w:pPr>
+        <w:spacing w:after="0" w:line="240" w:lineRule="auto"/>
+        <w:jc w:val="center"/>
+        <w:rPr>
+          <w:rFonts w:ascii="Times New Roman" w:hAnsi="Times New Roman" w:cs="Times New Roman"/>
+          <w:b/>
+          <w:sz w:val="24"/>
+          <w:szCs w:val="24"/>
+        </w:rPr>
+      </w:pPr>
+    </w:p>
+    <w:p>
+      <w:pPr>
+        <w:spacing w:after="0" w:line="240" w:lineRule="auto"/>
+        <w:jc w:val="center"/>
+        <w:rPr>
+          <w:rFonts w:ascii="Times New Roman" w:hAnsi="Times New Roman" w:cs="Times New Roman"/>
+          <w:b/>
+          <w:sz w:val="24"/>
+          <w:szCs w:val="24"/>
+        </w:rPr>
+      </w:pPr>
+    </w:p>
+    <w:p>
+      <w:pPr>
+        <w:spacing w:after="0" w:line="240" w:lineRule="auto"/>
+        <w:jc w:val="center"/>
+        <w:rPr>
+          <w:rFonts w:ascii="Times New Roman" w:hAnsi="Times New Roman" w:cs="Times New Roman"/>
+          <w:b/>
+          <w:sz w:val="24"/>
+          <w:szCs w:val="24"/>
+        </w:rPr>
+      </w:pPr>
+    </w:p>
+    <w:p>
+      <w:pPr>
+        <w:spacing w:after="0" w:line="240" w:lineRule="auto"/>
+        <w:jc w:val="center"/>
+        <w:rPr>
+          <w:rFonts w:ascii="Times New Roman" w:hAnsi="Times New Roman" w:cs="Times New Roman"/>
+          <w:b/>
+          <w:sz w:val="24"/>
+          <w:szCs w:val="24"/>
+        </w:rPr>
+      </w:pPr>
+    </w:p>
+    <w:p>
+      <w:pPr>
+        <w:spacing w:after="0" w:line="240" w:lineRule="auto"/>
+        <w:jc w:val="center"/>
+        <w:rPr>
+          <w:rFonts w:ascii="Times New Roman" w:hAnsi="Times New Roman" w:cs="Times New Roman"/>
+          <w:b/>
+        </w:rPr>
+      </w:pPr>
+      <w:r>
+        <w:rPr>
+          <w:rFonts w:ascii="Times New Roman" w:hAnsi="Times New Roman" w:cs="Times New Roman"/>
+          <w:b/>
+          <w:sz w:val="24"/>
+          <w:szCs w:val="24"/>
+        </w:rPr>
+        <w:t>Cotia – SP</w:t>
+      </w:r>
+    </w:p>
+    <w:p>
+      <w:pPr>
+        <w:spacing w:after="0" w:line="240" w:lineRule="auto"/>
+        <w:jc w:val="center"/>
         <w:rPr>
           <w:rFonts w:ascii="Times New Roman" w:hAnsi="Times New Roman" w:cs="Times New Roman"/>
           <w:b/>
           <w:color w:val="FF0000"/>
+          <w:sz w:val="24"/>
+          <w:szCs w:val="24"/>
+        </w:rPr>
+      </w:pPr>
+      <w:r>
+        <w:rPr>
+          <w:rFonts w:ascii="Times New Roman" w:hAnsi="Times New Roman" w:cs="Times New Roman"/>
+          <w:b/>
+          <w:sz w:val="24"/>
+          <w:szCs w:val="24"/>
+        </w:rPr>
+        <w:t>Setembro/2023</w:t>
+      </w:r>
+    </w:p>
+    <w:p>
+      <w:pPr>
+        <w:jc w:val="center"/>
+        <w:rPr>
+          <w:rFonts w:ascii="Times New Roman" w:hAnsi="Times New Roman" w:cs="Times New Roman"/>
+          <w:b/>
+          <w:sz w:val="24"/>
+          <w:szCs w:val="24"/>
+        </w:rPr>
+      </w:pPr>
+      <w:r>
+        <w:rPr>
+          <w:rFonts w:ascii="Times New Roman" w:hAnsi="Times New Roman" w:cs="Times New Roman"/>
+          <w:b/>
+          <w:sz w:val="28"/>
+          <w:szCs w:val="28"/>
+        </w:rPr>
+        <w:lastRenderedPageBreak/>
+        <w:t xml:space="preserve">FACULDADE DE TECNOLOGIA DE </w:t>
+      </w:r>
+      <w:r>
+        <w:rPr>
+          <w:rFonts w:ascii="Times New Roman" w:hAnsi="Times New Roman" w:cs="Times New Roman"/>
+          <w:b/>
+          <w:sz w:val="28"/>
+          <w:szCs w:val="28"/>
+        </w:rPr>
+        <w:t>COTIA</w:t>
+      </w:r>
+    </w:p>
+    <w:p>
+      <w:pPr>
+        <w:rPr>
+          <w:rFonts w:ascii="Times New Roman" w:hAnsi="Times New Roman" w:cs="Times New Roman"/>
+          <w:b/>
           <w:sz w:val="32"/>
           <w:szCs w:val="32"/>
         </w:rPr>
-        <w:t>(2 espaços simples)</w:t>
-      </w:r>
-    </w:p>
-    <w:p>
-      <w:pPr>
-        <w:jc w:val="center"/>
-        <w:rPr>
-          <w:rFonts w:ascii="Times New Roman" w:hAnsi="Times New Roman" w:cs="Times New Roman"/>
-          <w:b/>
-          <w:color w:val="FF0000"/>
-          <w:sz w:val="28"/>
-          <w:szCs w:val="28"/>
-        </w:rPr>
-      </w:pPr>
-      <w:r>
-        <w:rPr>
-          <w:rFonts w:ascii="Times New Roman" w:hAnsi="Times New Roman" w:cs="Times New Roman"/>
-          <w:b/>
-          <w:sz w:val="28"/>
-          <w:szCs w:val="28"/>
-        </w:rPr>
-        <w:t>NOME DO AUTOR</w:t>
-      </w:r>
-      <w:proofErr w:type="gramStart"/>
-      <w:r>
-        <w:rPr>
-          <w:rFonts w:ascii="Times New Roman" w:hAnsi="Times New Roman" w:cs="Times New Roman"/>
-          <w:b/>
-          <w:sz w:val="28"/>
-          <w:szCs w:val="28"/>
-        </w:rPr>
-        <w:t xml:space="preserve">   (</w:t>
-      </w:r>
-      <w:proofErr w:type="gramEnd"/>
-      <w:r>
-        <w:rPr>
-          <w:rFonts w:ascii="Times New Roman" w:hAnsi="Times New Roman" w:cs="Times New Roman"/>
-          <w:b/>
-          <w:sz w:val="28"/>
-          <w:szCs w:val="28"/>
-        </w:rPr>
-        <w:t xml:space="preserve"> </w:t>
-      </w:r>
-      <w:r>
-        <w:rPr>
-          <w:rFonts w:ascii="Times New Roman" w:hAnsi="Times New Roman" w:cs="Times New Roman"/>
-          <w:b/>
-          <w:color w:val="FF0000"/>
-          <w:sz w:val="28"/>
-          <w:szCs w:val="28"/>
-        </w:rPr>
-        <w:t>n° 14 maiúsculas)</w:t>
-      </w:r>
-    </w:p>
-    <w:p>
-      <w:pPr>
-        <w:jc w:val="center"/>
+      </w:pPr>
+    </w:p>
+    <w:p>
+      <w:pPr>
         <w:rPr>
           <w:rFonts w:ascii="Times New Roman" w:hAnsi="Times New Roman" w:cs="Times New Roman"/>
           <w:b/>
@@ -302,297 +577,6 @@
     </w:p>
     <w:p>
       <w:pPr>
-        <w:jc w:val="center"/>
-        <w:rPr>
-          <w:rFonts w:ascii="Times New Roman" w:hAnsi="Times New Roman" w:cs="Times New Roman"/>
-          <w:b/>
-        </w:rPr>
-      </w:pPr>
-    </w:p>
-    <w:p>
-      <w:pPr>
-        <w:jc w:val="center"/>
-        <w:rPr>
-          <w:rFonts w:ascii="Times New Roman" w:hAnsi="Times New Roman" w:cs="Times New Roman"/>
-          <w:b/>
-        </w:rPr>
-      </w:pPr>
-    </w:p>
-    <w:p>
-      <w:pPr>
-        <w:spacing w:after="0" w:line="240" w:lineRule="auto"/>
-        <w:jc w:val="center"/>
-        <w:rPr>
-          <w:rFonts w:ascii="Times New Roman" w:hAnsi="Times New Roman" w:cs="Times New Roman"/>
-          <w:b/>
-          <w:sz w:val="24"/>
-          <w:szCs w:val="24"/>
-        </w:rPr>
-      </w:pPr>
-    </w:p>
-    <w:p>
-      <w:pPr>
-        <w:spacing w:after="0" w:line="240" w:lineRule="auto"/>
-        <w:jc w:val="center"/>
-        <w:rPr>
-          <w:rFonts w:ascii="Times New Roman" w:hAnsi="Times New Roman" w:cs="Times New Roman"/>
-          <w:b/>
-          <w:sz w:val="24"/>
-          <w:szCs w:val="24"/>
-        </w:rPr>
-      </w:pPr>
-    </w:p>
-    <w:p>
-      <w:pPr>
-        <w:spacing w:after="0" w:line="240" w:lineRule="auto"/>
-        <w:jc w:val="center"/>
-        <w:rPr>
-          <w:rFonts w:ascii="Times New Roman" w:hAnsi="Times New Roman" w:cs="Times New Roman"/>
-          <w:b/>
-          <w:sz w:val="24"/>
-          <w:szCs w:val="24"/>
-        </w:rPr>
-      </w:pPr>
-    </w:p>
-    <w:p>
-      <w:pPr>
-        <w:spacing w:after="0" w:line="240" w:lineRule="auto"/>
-        <w:jc w:val="center"/>
-        <w:rPr>
-          <w:rFonts w:ascii="Times New Roman" w:hAnsi="Times New Roman" w:cs="Times New Roman"/>
-          <w:b/>
-          <w:sz w:val="24"/>
-          <w:szCs w:val="24"/>
-        </w:rPr>
-      </w:pPr>
-    </w:p>
-    <w:p>
-      <w:pPr>
-        <w:spacing w:after="0" w:line="240" w:lineRule="auto"/>
-        <w:jc w:val="center"/>
-        <w:rPr>
-          <w:rFonts w:ascii="Times New Roman" w:hAnsi="Times New Roman" w:cs="Times New Roman"/>
-          <w:b/>
-          <w:sz w:val="24"/>
-          <w:szCs w:val="24"/>
-        </w:rPr>
-      </w:pPr>
-    </w:p>
-    <w:p>
-      <w:pPr>
-        <w:spacing w:after="0" w:line="240" w:lineRule="auto"/>
-        <w:jc w:val="center"/>
-        <w:rPr>
-          <w:rFonts w:ascii="Times New Roman" w:hAnsi="Times New Roman" w:cs="Times New Roman"/>
-          <w:b/>
-          <w:sz w:val="24"/>
-          <w:szCs w:val="24"/>
-        </w:rPr>
-      </w:pPr>
-    </w:p>
-    <w:p>
-      <w:pPr>
-        <w:spacing w:after="0" w:line="240" w:lineRule="auto"/>
-        <w:jc w:val="center"/>
-        <w:rPr>
-          <w:rFonts w:ascii="Times New Roman" w:hAnsi="Times New Roman" w:cs="Times New Roman"/>
-          <w:b/>
-          <w:sz w:val="24"/>
-          <w:szCs w:val="24"/>
-        </w:rPr>
-      </w:pPr>
-    </w:p>
-    <w:p>
-      <w:pPr>
-        <w:spacing w:after="0" w:line="240" w:lineRule="auto"/>
-        <w:jc w:val="center"/>
-        <w:rPr>
-          <w:rFonts w:ascii="Times New Roman" w:hAnsi="Times New Roman" w:cs="Times New Roman"/>
-          <w:b/>
-          <w:sz w:val="24"/>
-          <w:szCs w:val="24"/>
-        </w:rPr>
-      </w:pPr>
-    </w:p>
-    <w:p>
-      <w:pPr>
-        <w:spacing w:after="0" w:line="240" w:lineRule="auto"/>
-        <w:jc w:val="center"/>
-        <w:rPr>
-          <w:rFonts w:ascii="Times New Roman" w:hAnsi="Times New Roman" w:cs="Times New Roman"/>
-          <w:b/>
-          <w:sz w:val="24"/>
-          <w:szCs w:val="24"/>
-        </w:rPr>
-      </w:pPr>
-    </w:p>
-    <w:p>
-      <w:pPr>
-        <w:spacing w:after="0" w:line="240" w:lineRule="auto"/>
-        <w:jc w:val="center"/>
-        <w:rPr>
-          <w:rFonts w:ascii="Times New Roman" w:hAnsi="Times New Roman" w:cs="Times New Roman"/>
-          <w:b/>
-          <w:sz w:val="24"/>
-          <w:szCs w:val="24"/>
-        </w:rPr>
-      </w:pPr>
-    </w:p>
-    <w:p>
-      <w:pPr>
-        <w:spacing w:after="0" w:line="240" w:lineRule="auto"/>
-        <w:jc w:val="center"/>
-        <w:rPr>
-          <w:rFonts w:ascii="Times New Roman" w:hAnsi="Times New Roman" w:cs="Times New Roman"/>
-          <w:b/>
-          <w:sz w:val="24"/>
-          <w:szCs w:val="24"/>
-        </w:rPr>
-      </w:pPr>
-    </w:p>
-    <w:p>
-      <w:pPr>
-        <w:spacing w:after="0" w:line="240" w:lineRule="auto"/>
-        <w:jc w:val="center"/>
-        <w:rPr>
-          <w:rFonts w:ascii="Times New Roman" w:hAnsi="Times New Roman" w:cs="Times New Roman"/>
-          <w:b/>
-          <w:sz w:val="24"/>
-          <w:szCs w:val="24"/>
-        </w:rPr>
-      </w:pPr>
-    </w:p>
-    <w:p>
-      <w:pPr>
-        <w:spacing w:after="0" w:line="240" w:lineRule="auto"/>
-        <w:jc w:val="center"/>
-        <w:rPr>
-          <w:rFonts w:ascii="Times New Roman" w:hAnsi="Times New Roman" w:cs="Times New Roman"/>
-          <w:b/>
-          <w:sz w:val="24"/>
-          <w:szCs w:val="24"/>
-        </w:rPr>
-      </w:pPr>
-    </w:p>
-    <w:p>
-      <w:pPr>
-        <w:spacing w:after="0" w:line="240" w:lineRule="auto"/>
-        <w:jc w:val="center"/>
-        <w:rPr>
-          <w:rFonts w:ascii="Times New Roman" w:hAnsi="Times New Roman" w:cs="Times New Roman"/>
-          <w:b/>
-          <w:sz w:val="24"/>
-          <w:szCs w:val="24"/>
-        </w:rPr>
-      </w:pPr>
-    </w:p>
-    <w:p>
-      <w:pPr>
-        <w:spacing w:after="0" w:line="240" w:lineRule="auto"/>
-        <w:jc w:val="center"/>
-        <w:rPr>
-          <w:rFonts w:ascii="Times New Roman" w:hAnsi="Times New Roman" w:cs="Times New Roman"/>
-          <w:b/>
-          <w:sz w:val="24"/>
-          <w:szCs w:val="24"/>
-        </w:rPr>
-      </w:pPr>
-      <w:proofErr w:type="gramStart"/>
-      <w:r>
-        <w:rPr>
-          <w:rFonts w:ascii="Times New Roman" w:hAnsi="Times New Roman" w:cs="Times New Roman"/>
-          <w:b/>
-          <w:color w:val="FF0000"/>
-          <w:sz w:val="24"/>
-          <w:szCs w:val="24"/>
-        </w:rPr>
-        <w:t>( letra</w:t>
-      </w:r>
-      <w:proofErr w:type="gramEnd"/>
-      <w:r>
-        <w:rPr>
-          <w:rFonts w:ascii="Times New Roman" w:hAnsi="Times New Roman" w:cs="Times New Roman"/>
-          <w:b/>
-          <w:color w:val="FF0000"/>
-          <w:sz w:val="24"/>
-          <w:szCs w:val="24"/>
-        </w:rPr>
-        <w:t xml:space="preserve"> 12 minúscula)</w:t>
-      </w:r>
-    </w:p>
-    <w:p>
-      <w:pPr>
-        <w:spacing w:after="0" w:line="240" w:lineRule="auto"/>
-        <w:jc w:val="center"/>
-        <w:rPr>
-          <w:rFonts w:ascii="Times New Roman" w:hAnsi="Times New Roman" w:cs="Times New Roman"/>
-          <w:b/>
-        </w:rPr>
-      </w:pPr>
-      <w:r>
-        <w:rPr>
-          <w:rFonts w:ascii="Times New Roman" w:hAnsi="Times New Roman" w:cs="Times New Roman"/>
-          <w:b/>
-          <w:sz w:val="24"/>
-          <w:szCs w:val="24"/>
-        </w:rPr>
-        <w:t>Cotia – SP</w:t>
-      </w:r>
-    </w:p>
-    <w:p>
-      <w:pPr>
-        <w:spacing w:after="0" w:line="240" w:lineRule="auto"/>
-        <w:jc w:val="center"/>
-        <w:rPr>
-          <w:rFonts w:ascii="Times New Roman" w:hAnsi="Times New Roman" w:cs="Times New Roman"/>
-          <w:b/>
-          <w:color w:val="FF0000"/>
-          <w:sz w:val="24"/>
-          <w:szCs w:val="24"/>
-        </w:rPr>
-      </w:pPr>
-      <w:r>
-        <w:rPr>
-          <w:rFonts w:ascii="Times New Roman" w:hAnsi="Times New Roman" w:cs="Times New Roman"/>
-          <w:b/>
-          <w:sz w:val="24"/>
-          <w:szCs w:val="24"/>
-        </w:rPr>
-        <w:lastRenderedPageBreak/>
-        <w:t>Setembro/2023</w:t>
-      </w:r>
-    </w:p>
-    <w:p>
-      <w:pPr>
-        <w:jc w:val="center"/>
-        <w:rPr>
-          <w:rFonts w:ascii="Times New Roman" w:hAnsi="Times New Roman" w:cs="Times New Roman"/>
-          <w:b/>
-          <w:sz w:val="24"/>
-          <w:szCs w:val="24"/>
-        </w:rPr>
-      </w:pPr>
-      <w:r>
-        <w:rPr>
-          <w:rFonts w:ascii="Times New Roman" w:hAnsi="Times New Roman" w:cs="Times New Roman"/>
-          <w:b/>
-          <w:sz w:val="28"/>
-          <w:szCs w:val="28"/>
-        </w:rPr>
-        <w:t xml:space="preserve">FACULDADE DE TECNOLOGIA DE </w:t>
-      </w:r>
-      <w:r>
-        <w:rPr>
-          <w:rFonts w:ascii="Times New Roman" w:hAnsi="Times New Roman" w:cs="Times New Roman"/>
-          <w:b/>
-          <w:sz w:val="28"/>
-          <w:szCs w:val="28"/>
-        </w:rPr>
-        <w:t>COTIA</w:t>
-      </w:r>
-    </w:p>
-    <w:p>
-      <w:pPr>
         <w:rPr>
           <w:rFonts w:ascii="Times New Roman" w:hAnsi="Times New Roman" w:cs="Times New Roman"/>
           <w:b/>
@@ -613,6 +597,7 @@
     </w:p>
     <w:p>
       <w:pPr>
+        <w:jc w:val="center"/>
         <w:rPr>
           <w:rFonts w:ascii="Times New Roman" w:hAnsi="Times New Roman" w:cs="Times New Roman"/>
           <w:b/>
@@ -620,16 +605,15 @@
           <w:szCs w:val="32"/>
         </w:rPr>
       </w:pPr>
-    </w:p>
-    <w:p>
-      <w:pPr>
+      <w:r>
         <w:rPr>
           <w:rFonts w:ascii="Times New Roman" w:hAnsi="Times New Roman" w:cs="Times New Roman"/>
           <w:b/>
           <w:sz w:val="32"/>
           <w:szCs w:val="32"/>
         </w:rPr>
-      </w:pPr>
+        <w:t>THARSEO</w:t>
+      </w:r>
     </w:p>
     <w:p>
       <w:pPr>
@@ -637,27 +621,27 @@
         <w:rPr>
           <w:rFonts w:ascii="Times New Roman" w:hAnsi="Times New Roman" w:cs="Times New Roman"/>
           <w:b/>
-          <w:sz w:val="32"/>
-          <w:szCs w:val="32"/>
-        </w:rPr>
-      </w:pPr>
-      <w:r>
-        <w:rPr>
-          <w:rFonts w:ascii="Times New Roman" w:hAnsi="Times New Roman" w:cs="Times New Roman"/>
-          <w:b/>
-          <w:sz w:val="32"/>
-          <w:szCs w:val="32"/>
-        </w:rPr>
-        <w:t>NOME DO T</w:t>
-      </w:r>
-      <w:r>
-        <w:rPr>
-          <w:rFonts w:ascii="Times New Roman" w:hAnsi="Times New Roman" w:cs="Times New Roman"/>
-          <w:b/>
-          <w:sz w:val="32"/>
-          <w:szCs w:val="32"/>
-        </w:rPr>
-        <w:t>RABALHO</w:t>
+          <w:sz w:val="24"/>
+          <w:szCs w:val="24"/>
+        </w:rPr>
+      </w:pPr>
+      <w:r>
+        <w:rPr>
+          <w:rFonts w:ascii="Times New Roman" w:hAnsi="Times New Roman" w:cs="Times New Roman"/>
+          <w:b/>
+          <w:sz w:val="24"/>
+          <w:szCs w:val="24"/>
+        </w:rPr>
+        <w:t>Automatizador de Estratégias</w:t>
+      </w:r>
+      <w:r>
+        <w:rPr>
+          <w:rFonts w:ascii="Times New Roman" w:hAnsi="Times New Roman" w:cs="Times New Roman"/>
+          <w:b/>
+          <w:sz w:val="24"/>
+          <w:szCs w:val="24"/>
+        </w:rPr>
+        <w:t xml:space="preserve"> de Negociação em Criptomoedas</w:t>
       </w:r>
     </w:p>
     <w:p>
@@ -735,7 +719,16 @@
           <w:sz w:val="28"/>
           <w:szCs w:val="28"/>
         </w:rPr>
-        <w:t>NOME DO AUTOR</w:t>
+        <w:t>ALBERTO RIBEIRO DE OLIVEIRA, ALESSANDRA SANCHES, CAIO RIBEIRO, FLAVIO DOMINGUES VIEIRA, RICHARD GUEDES RIBEIRO</w:t>
+      </w:r>
+      <w:r>
+        <w:rPr>
+          <w:rFonts w:ascii="Times New Roman" w:hAnsi="Times New Roman" w:cs="Times New Roman"/>
+          <w:b/>
+          <w:sz w:val="28"/>
+          <w:szCs w:val="28"/>
+        </w:rPr>
+        <w:t xml:space="preserve"> DA SILVA</w:t>
       </w:r>
     </w:p>
     <w:p>
@@ -807,18 +800,33 @@
                               <w:jc w:val="both"/>
                             </w:pPr>
                             <w:r>
-                              <w:t xml:space="preserve">Projeto do Trabalho de Graduação entregue à disciplina de ___________                                                                          para o Trabalho de Graduação do curso de Tecnologia </w:t>
+                              <w:t xml:space="preserve">Projeto </w:t>
+                            </w:r>
+                            <w:r>
+                              <w:t>Integrador</w:t>
+                            </w:r>
+                            <w:r>
+                              <w:t xml:space="preserve"> (A1)</w:t>
+                            </w:r>
+                            <w:r>
+                              <w:t xml:space="preserve"> entregue à disciplina de </w:t>
+                            </w:r>
+                            <w:r>
+                              <w:t xml:space="preserve">Experiência do </w:t>
                             </w:r>
                             <w:proofErr w:type="gramStart"/>
                             <w:r>
-                              <w:t xml:space="preserve">em  </w:t>
+                              <w:t>Usuário</w:t>
                             </w:r>
                             <w:r>
-                              <w:t>_</w:t>
+                              <w:t xml:space="preserve">  para</w:t>
                             </w:r>
                             <w:proofErr w:type="gramEnd"/>
                             <w:r>
-                              <w:t>____________</w:t>
+                              <w:t xml:space="preserve"> o Trabalho de Graduação do curso de Tecnologia em </w:t>
+                            </w:r>
+                            <w:r>
+                              <w:t>Desenvolvimento de Software Multiplataforma</w:t>
                             </w:r>
                             <w:r>
                               <w:t xml:space="preserve"> da                                       Faculdade de Tecnologia de </w:t>
@@ -869,18 +877,33 @@
                         <w:jc w:val="both"/>
                       </w:pPr>
                       <w:r>
-                        <w:t xml:space="preserve">Projeto do Trabalho de Graduação entregue à disciplina de ___________                                                                          para o Trabalho de Graduação do curso de Tecnologia </w:t>
+                        <w:t xml:space="preserve">Projeto </w:t>
+                      </w:r>
+                      <w:r>
+                        <w:t>Integrador</w:t>
+                      </w:r>
+                      <w:r>
+                        <w:t xml:space="preserve"> (A1)</w:t>
+                      </w:r>
+                      <w:r>
+                        <w:t xml:space="preserve"> entregue à disciplina de </w:t>
+                      </w:r>
+                      <w:r>
+                        <w:t xml:space="preserve">Experiência do </w:t>
                       </w:r>
                       <w:proofErr w:type="gramStart"/>
                       <w:r>
-                        <w:t xml:space="preserve">em  </w:t>
+                        <w:t>Usuário</w:t>
                       </w:r>
                       <w:r>
-                        <w:t>_</w:t>
+                        <w:t xml:space="preserve">  para</w:t>
                       </w:r>
                       <w:proofErr w:type="gramEnd"/>
                       <w:r>
-                        <w:t>____________</w:t>
+                        <w:t xml:space="preserve"> o Trabalho de Graduação do curso de Tecnologia em </w:t>
+                      </w:r>
+                      <w:r>
+                        <w:t>Desenvolvimento de Software Multiplataforma</w:t>
                       </w:r>
                       <w:r>
                         <w:t xml:space="preserve"> da                                       Faculdade de Tecnologia de </w:t>
@@ -1015,121 +1038,15 @@
     </w:p>
     <w:p>
       <w:pPr>
-        <w:jc w:val="both"/>
-        <w:rPr>
-          <w:rFonts w:ascii="Times New Roman" w:hAnsi="Times New Roman" w:cs="Times New Roman"/>
-          <w:b/>
-          <w:sz w:val="28"/>
-          <w:szCs w:val="28"/>
-        </w:rPr>
-      </w:pPr>
-      <w:r>
-        <w:rPr>
-          <w:rFonts w:ascii="Times New Roman" w:hAnsi="Times New Roman" w:cs="Times New Roman"/>
-          <w:b/>
-          <w:sz w:val="28"/>
-          <w:szCs w:val="28"/>
-        </w:rPr>
-        <w:t>Professor (a) Orientador (a):___________________________________</w:t>
-      </w:r>
-    </w:p>
-    <w:p>
-      <w:pPr>
-        <w:jc w:val="both"/>
-        <w:rPr>
-          <w:rFonts w:ascii="Times New Roman" w:hAnsi="Times New Roman" w:cs="Times New Roman"/>
-          <w:b/>
-          <w:sz w:val="28"/>
-          <w:szCs w:val="28"/>
-        </w:rPr>
-      </w:pPr>
-      <w:r>
-        <w:rPr>
-          <w:rFonts w:ascii="Times New Roman" w:hAnsi="Times New Roman" w:cs="Times New Roman"/>
-          <w:b/>
-          <w:sz w:val="28"/>
-          <w:szCs w:val="28"/>
-        </w:rPr>
-        <w:t xml:space="preserve"> </w:t>
-      </w:r>
-    </w:p>
-    <w:p>
-      <w:pPr>
-        <w:rPr>
-          <w:rFonts w:ascii="Times New Roman" w:hAnsi="Times New Roman" w:cs="Times New Roman"/>
-          <w:b/>
-          <w:sz w:val="28"/>
-          <w:szCs w:val="28"/>
-        </w:rPr>
-      </w:pPr>
-    </w:p>
-    <w:p>
-      <w:pPr>
-        <w:spacing w:after="0" w:line="240" w:lineRule="auto"/>
-        <w:rPr>
-          <w:rFonts w:ascii="Times New Roman" w:hAnsi="Times New Roman" w:cs="Times New Roman"/>
-          <w:b/>
-          <w:sz w:val="24"/>
-          <w:szCs w:val="24"/>
-        </w:rPr>
-      </w:pPr>
-      <w:r>
-        <w:rPr>
-          <w:rFonts w:ascii="Times New Roman" w:hAnsi="Times New Roman" w:cs="Times New Roman"/>
-          <w:b/>
-          <w:sz w:val="28"/>
-          <w:szCs w:val="28"/>
-        </w:rPr>
-        <w:t xml:space="preserve">                                           </w:t>
-      </w:r>
-      <w:r>
-        <w:rPr>
-          <w:rFonts w:ascii="Times New Roman" w:hAnsi="Times New Roman" w:cs="Times New Roman"/>
-          <w:b/>
-        </w:rPr>
-        <w:t xml:space="preserve"> </w:t>
-      </w:r>
-      <w:proofErr w:type="gramStart"/>
-      <w:r>
-        <w:rPr>
-          <w:rFonts w:ascii="Times New Roman" w:hAnsi="Times New Roman" w:cs="Times New Roman"/>
-          <w:b/>
-          <w:color w:val="FF0000"/>
-          <w:sz w:val="24"/>
-          <w:szCs w:val="24"/>
-        </w:rPr>
-        <w:t>( letra</w:t>
-      </w:r>
-      <w:proofErr w:type="gramEnd"/>
-      <w:r>
-        <w:rPr>
-          <w:rFonts w:ascii="Times New Roman" w:hAnsi="Times New Roman" w:cs="Times New Roman"/>
-          <w:b/>
-          <w:color w:val="FF0000"/>
-          <w:sz w:val="24"/>
-          <w:szCs w:val="24"/>
-        </w:rPr>
-        <w:t xml:space="preserve"> 12 minúscula)</w:t>
-      </w:r>
-    </w:p>
-    <w:p>
-      <w:pPr>
         <w:spacing w:after="0" w:line="240" w:lineRule="auto"/>
         <w:jc w:val="center"/>
         <w:rPr>
           <w:rFonts w:ascii="Times New Roman" w:hAnsi="Times New Roman" w:cs="Times New Roman"/>
           <w:b/>
-        </w:rPr>
-      </w:pPr>
-      <w:r>
-        <w:rPr>
-          <w:rFonts w:ascii="Times New Roman" w:hAnsi="Times New Roman" w:cs="Times New Roman"/>
-          <w:b/>
-          <w:sz w:val="24"/>
-          <w:szCs w:val="24"/>
-        </w:rPr>
-        <w:t>Cotia – SP</w:t>
-      </w:r>
+          <w:sz w:val="24"/>
+          <w:szCs w:val="24"/>
+        </w:rPr>
+      </w:pPr>
     </w:p>
     <w:p>
       <w:pPr>
@@ -1142,14 +1059,44 @@
           <w:szCs w:val="24"/>
         </w:rPr>
       </w:pPr>
-      <w:r>
-        <w:rPr>
-          <w:rFonts w:ascii="Times New Roman" w:hAnsi="Times New Roman" w:cs="Times New Roman"/>
-          <w:b/>
-          <w:sz w:val="24"/>
-          <w:szCs w:val="24"/>
-        </w:rPr>
-        <w:lastRenderedPageBreak/>
+    </w:p>
+    <w:p>
+      <w:pPr>
+        <w:spacing w:after="0" w:line="240" w:lineRule="auto"/>
+        <w:jc w:val="center"/>
+        <w:rPr>
+          <w:rFonts w:ascii="Times New Roman" w:hAnsi="Times New Roman" w:cs="Times New Roman"/>
+          <w:b/>
+        </w:rPr>
+      </w:pPr>
+      <w:r>
+        <w:rPr>
+          <w:rFonts w:ascii="Times New Roman" w:hAnsi="Times New Roman" w:cs="Times New Roman"/>
+          <w:b/>
+          <w:sz w:val="24"/>
+          <w:szCs w:val="24"/>
+        </w:rPr>
+        <w:t>Cotia – SP</w:t>
+      </w:r>
+    </w:p>
+    <w:p>
+      <w:pPr>
+        <w:spacing w:after="0" w:line="240" w:lineRule="auto"/>
+        <w:jc w:val="center"/>
+        <w:rPr>
+          <w:rFonts w:ascii="Times New Roman" w:hAnsi="Times New Roman" w:cs="Times New Roman"/>
+          <w:b/>
+          <w:sz w:val="24"/>
+          <w:szCs w:val="24"/>
+        </w:rPr>
+      </w:pPr>
+      <w:r>
+        <w:rPr>
+          <w:rFonts w:ascii="Times New Roman" w:hAnsi="Times New Roman" w:cs="Times New Roman"/>
+          <w:b/>
+          <w:sz w:val="24"/>
+          <w:szCs w:val="24"/>
+        </w:rPr>
         <w:t>Setembro/2023</w:t>
       </w:r>
     </w:p>
@@ -1165,6 +1112,19 @@
           <w14:ligatures w14:val="none"/>
         </w:rPr>
       </w:pPr>
+    </w:p>
+    <w:p>
+      <w:pPr>
+        <w:spacing w:after="200" w:line="276" w:lineRule="auto"/>
+        <w:rPr>
+          <w:rFonts w:ascii="Times New Roman" w:eastAsia="Calibri" w:hAnsi="Times New Roman" w:cs="Times New Roman"/>
+          <w:b/>
+          <w:kern w:val="0"/>
+          <w:sz w:val="28"/>
+          <w:szCs w:val="28"/>
+          <w14:ligatures w14:val="none"/>
+        </w:rPr>
+      </w:pPr>
       <w:r>
         <w:rPr>
           <w:rFonts w:ascii="Times New Roman" w:eastAsia="Calibri" w:hAnsi="Times New Roman" w:cs="Times New Roman"/>
@@ -1179,6 +1139,7 @@
     </w:p>
     <w:p>
       <w:pPr>
+        <w:shd w:val="clear" w:color="auto" w:fill="FFFFFF" w:themeFill="background1"/>
         <w:spacing w:after="200" w:line="276" w:lineRule="auto"/>
         <w:rPr>
           <w:rFonts w:ascii="Times New Roman" w:eastAsia="Calibri" w:hAnsi="Times New Roman" w:cs="Times New Roman"/>
@@ -1203,6 +1164,7 @@
     </w:p>
     <w:p>
       <w:pPr>
+        <w:shd w:val="clear" w:color="auto" w:fill="FFFFFF" w:themeFill="background1"/>
         <w:tabs>
           <w:tab w:val="right" w:leader="dot" w:pos="9061"/>
         </w:tabs>
@@ -1286,6 +1248,7 @@
     </w:p>
     <w:p>
       <w:pPr>
+        <w:shd w:val="clear" w:color="auto" w:fill="FFFFFF" w:themeFill="background1"/>
         <w:tabs>
           <w:tab w:val="right" w:leader="dot" w:pos="9061"/>
         </w:tabs>
@@ -1335,6 +1298,7 @@
     </w:p>
     <w:p>
       <w:pPr>
+        <w:shd w:val="clear" w:color="auto" w:fill="FFFFFF" w:themeFill="background1"/>
         <w:tabs>
           <w:tab w:val="right" w:leader="dot" w:pos="9061"/>
         </w:tabs>
@@ -1368,6 +1332,7 @@
     </w:p>
     <w:p>
       <w:pPr>
+        <w:shd w:val="clear" w:color="auto" w:fill="FFFFFF" w:themeFill="background1"/>
         <w:tabs>
           <w:tab w:val="right" w:leader="dot" w:pos="9061"/>
         </w:tabs>
@@ -1401,6 +1366,38 @@
     </w:p>
     <w:p>
       <w:pPr>
+        <w:shd w:val="clear" w:color="auto" w:fill="FFFFFF" w:themeFill="background1"/>
+        <w:rPr>
+          <w:rFonts w:ascii="Times New Roman" w:eastAsia="Times New Roman" w:hAnsi="Times New Roman" w:cs="Times New Roman"/>
+          <w:b/>
+          <w:noProof/>
+          <w:kern w:val="0"/>
+          <w:sz w:val="24"/>
+          <w:szCs w:val="24"/>
+          <w:lang w:eastAsia="pt-BR"/>
+          <w14:ligatures w14:val="none"/>
+        </w:rPr>
+      </w:pPr>
+      <w:r>
+        <w:t>2REVISÃO</w:t>
+      </w:r>
+      <w:r>
+        <w:rPr>
+          <w:rFonts w:ascii="Times New Roman" w:eastAsia="Times New Roman" w:hAnsi="Times New Roman" w:cs="Times New Roman"/>
+          <w:b/>
+          <w:noProof/>
+          <w:kern w:val="0"/>
+          <w:sz w:val="24"/>
+          <w:szCs w:val="24"/>
+          <w:lang w:eastAsia="pt-BR"/>
+          <w14:ligatures w14:val="none"/>
+        </w:rPr>
+        <w:t xml:space="preserve">  LITERÁRIA............................................................................................4</w:t>
+      </w:r>
+    </w:p>
+    <w:p>
+      <w:pPr>
+        <w:shd w:val="clear" w:color="auto" w:fill="FFFFFF" w:themeFill="background1"/>
         <w:tabs>
           <w:tab w:val="right" w:leader="dot" w:pos="9061"/>
         </w:tabs>
@@ -1429,11 +1426,69 @@
           <w:lang w:eastAsia="pt-BR"/>
           <w14:ligatures w14:val="none"/>
         </w:rPr>
-        <w:t>2REVISÃO  LITERÁRIA............................................................................................4</w:t>
-      </w:r>
-    </w:p>
-    <w:p>
-      <w:pPr>
+        <w:t>3 MATERIAL E MÉTODOS.....................................................</w:t>
+      </w:r>
+      <w:r>
+        <w:rPr>
+          <w:rFonts w:ascii="Times New Roman" w:eastAsia="Times New Roman" w:hAnsi="Times New Roman" w:cs="Times New Roman"/>
+          <w:b/>
+          <w:noProof/>
+          <w:kern w:val="0"/>
+          <w:sz w:val="24"/>
+          <w:szCs w:val="24"/>
+          <w:lang w:eastAsia="pt-BR"/>
+          <w14:ligatures w14:val="none"/>
+        </w:rPr>
+        <w:t>..................................5</w:t>
+      </w:r>
+    </w:p>
+    <w:p>
+      <w:pPr>
+        <w:shd w:val="clear" w:color="auto" w:fill="FFFFFF" w:themeFill="background1"/>
+        <w:rPr>
+          <w:rFonts w:ascii="Times New Roman" w:eastAsia="Times New Roman" w:hAnsi="Times New Roman" w:cs="Times New Roman"/>
+          <w:b/>
+          <w:noProof/>
+          <w:kern w:val="0"/>
+          <w:sz w:val="24"/>
+          <w:szCs w:val="24"/>
+          <w:lang w:eastAsia="pt-BR"/>
+          <w14:ligatures w14:val="none"/>
+        </w:rPr>
+      </w:pPr>
+      <w:r>
+        <w:rPr>
+          <w:rFonts w:ascii="Times New Roman" w:eastAsia="Times New Roman" w:hAnsi="Times New Roman" w:cs="Times New Roman"/>
+          <w:b/>
+          <w:noProof/>
+          <w:kern w:val="0"/>
+          <w:sz w:val="24"/>
+          <w:szCs w:val="24"/>
+          <w:lang w:eastAsia="pt-BR"/>
+          <w14:ligatures w14:val="none"/>
+        </w:rPr>
+        <w:t xml:space="preserve">- Criar pesquisas quantitativas e </w:t>
+      </w:r>
+      <w:r>
+        <w:t>qualitativas</w:t>
+      </w:r>
+      <w:r>
+        <w:rPr>
+          <w:rFonts w:ascii="Times New Roman" w:eastAsia="Times New Roman" w:hAnsi="Times New Roman" w:cs="Times New Roman"/>
+          <w:b/>
+          <w:noProof/>
+          <w:kern w:val="0"/>
+          <w:sz w:val="24"/>
+          <w:szCs w:val="24"/>
+          <w:lang w:eastAsia="pt-BR"/>
+          <w14:ligatures w14:val="none"/>
+        </w:rPr>
+        <w:t xml:space="preserve">; </w:t>
+      </w:r>
+    </w:p>
+    <w:p>
+      <w:pPr>
+        <w:shd w:val="clear" w:color="auto" w:fill="FFFFFF" w:themeFill="background1"/>
         <w:tabs>
           <w:tab w:val="right" w:leader="dot" w:pos="9061"/>
         </w:tabs>
@@ -1462,11 +1517,12 @@
           <w:lang w:eastAsia="pt-BR"/>
           <w14:ligatures w14:val="none"/>
         </w:rPr>
-        <w:t>3 MATERIAL E MÉTODOS.......................................................................................5</w:t>
-      </w:r>
-    </w:p>
-    <w:p>
-      <w:pPr>
+        <w:t>- Aplicar conceitos de Experiência do Usuário, Interface Gráfica e Experiência do Consumidor;</w:t>
+      </w:r>
+    </w:p>
+    <w:p>
+      <w:pPr>
+        <w:shd w:val="clear" w:color="auto" w:fill="FFFFFF" w:themeFill="background1"/>
         <w:tabs>
           <w:tab w:val="right" w:leader="dot" w:pos="9061"/>
         </w:tabs>
@@ -1495,11 +1551,12 @@
           <w:lang w:eastAsia="pt-BR"/>
           <w14:ligatures w14:val="none"/>
         </w:rPr>
-        <w:t xml:space="preserve">- Criar pesquisas quantitativas e qualitativas; </w:t>
-      </w:r>
-    </w:p>
-    <w:p>
-      <w:pPr>
+        <w:t>- Utilizar frameworks de desenvolvimento front-end e back-end para web;</w:t>
+      </w:r>
+    </w:p>
+    <w:p>
+      <w:pPr>
+        <w:shd w:val="clear" w:color="auto" w:fill="FFFFFF" w:themeFill="background1"/>
         <w:tabs>
           <w:tab w:val="right" w:leader="dot" w:pos="9061"/>
         </w:tabs>
@@ -1528,11 +1585,12 @@
           <w:lang w:eastAsia="pt-BR"/>
           <w14:ligatures w14:val="none"/>
         </w:rPr>
-        <w:t>- Aplicar conceitos de Experiência do Usuário, Interface Gráfica e Experiência do Consumidor;</w:t>
-      </w:r>
-    </w:p>
-    <w:p>
-      <w:pPr>
+        <w:t>- Aplicar alguma metodologia ágil no desenvolvimento do projeto;</w:t>
+      </w:r>
+    </w:p>
+    <w:p>
+      <w:pPr>
+        <w:shd w:val="clear" w:color="auto" w:fill="FFFFFF" w:themeFill="background1"/>
         <w:tabs>
           <w:tab w:val="right" w:leader="dot" w:pos="9061"/>
         </w:tabs>
@@ -1561,11 +1619,12 @@
           <w:lang w:eastAsia="pt-BR"/>
           <w14:ligatures w14:val="none"/>
         </w:rPr>
-        <w:t>- Utilizar frameworks de desenvolvimento front-end e back-end para web;</w:t>
-      </w:r>
-    </w:p>
-    <w:p>
-      <w:pPr>
+        <w:t>- Criar APIs para interagir com sistemas externos;</w:t>
+      </w:r>
+    </w:p>
+    <w:p>
+      <w:pPr>
+        <w:shd w:val="clear" w:color="auto" w:fill="FFFFFF" w:themeFill="background1"/>
         <w:tabs>
           <w:tab w:val="right" w:leader="dot" w:pos="9061"/>
         </w:tabs>
@@ -1594,11 +1653,12 @@
           <w:lang w:eastAsia="pt-BR"/>
           <w14:ligatures w14:val="none"/>
         </w:rPr>
-        <w:t>- Aplicar alguma metodologia ágil no desenvolvimento do projeto;</w:t>
-      </w:r>
-    </w:p>
-    <w:p>
-      <w:pPr>
+        <w:t>- Gerenciar dependências utilizando Containers e Docker;</w:t>
+      </w:r>
+    </w:p>
+    <w:p>
+      <w:pPr>
+        <w:shd w:val="clear" w:color="auto" w:fill="FFFFFF" w:themeFill="background1"/>
         <w:tabs>
           <w:tab w:val="right" w:leader="dot" w:pos="9061"/>
         </w:tabs>
@@ -1627,11 +1687,12 @@
           <w:lang w:eastAsia="pt-BR"/>
           <w14:ligatures w14:val="none"/>
         </w:rPr>
-        <w:t>- Criar APIs para interagir com sistemas externos;</w:t>
-      </w:r>
-    </w:p>
-    <w:p>
-      <w:pPr>
+        <w:t>- Otimizar sites para buscas (SEO);</w:t>
+      </w:r>
+    </w:p>
+    <w:p>
+      <w:pPr>
+        <w:shd w:val="clear" w:color="auto" w:fill="FFFFFF" w:themeFill="background1"/>
         <w:tabs>
           <w:tab w:val="right" w:leader="dot" w:pos="9061"/>
         </w:tabs>
@@ -1660,11 +1721,12 @@
           <w:lang w:eastAsia="pt-BR"/>
           <w14:ligatures w14:val="none"/>
         </w:rPr>
-        <w:t>- Gerenciar dependências utilizando Containers e Docker;</w:t>
-      </w:r>
-    </w:p>
-    <w:p>
-      <w:pPr>
+        <w:t>- Ferramentas de Web Analytics;</w:t>
+      </w:r>
+    </w:p>
+    <w:p>
+      <w:pPr>
+        <w:shd w:val="clear" w:color="auto" w:fill="FFFFFF" w:themeFill="background1"/>
         <w:tabs>
           <w:tab w:val="right" w:leader="dot" w:pos="9061"/>
         </w:tabs>
@@ -1693,11 +1755,12 @@
           <w:lang w:eastAsia="pt-BR"/>
           <w14:ligatures w14:val="none"/>
         </w:rPr>
-        <w:t>- Otimizar sites para buscas (SEO);</w:t>
-      </w:r>
-    </w:p>
-    <w:p>
-      <w:pPr>
+        <w:t>- Aplicar aspectos de segurança;</w:t>
+      </w:r>
+    </w:p>
+    <w:p>
+      <w:pPr>
+        <w:shd w:val="clear" w:color="auto" w:fill="FFFFFF" w:themeFill="background1"/>
         <w:tabs>
           <w:tab w:val="right" w:leader="dot" w:pos="9061"/>
         </w:tabs>
@@ -1726,11 +1789,904 @@
           <w:lang w:eastAsia="pt-BR"/>
           <w14:ligatures w14:val="none"/>
         </w:rPr>
-        <w:t>- Ferramentas de Web Analytics;</w:t>
-      </w:r>
-    </w:p>
-    <w:p>
-      <w:pPr>
+        <w:t>4 CRONOGRAMA DE ATIVIDADES.......................................................................6</w:t>
+      </w:r>
+    </w:p>
+    <w:p>
+      <w:pPr>
+        <w:shd w:val="clear" w:color="auto" w:fill="FFFFFF" w:themeFill="background1"/>
+        <w:spacing w:after="200" w:line="276" w:lineRule="auto"/>
+        <w:rPr>
+          <w:rFonts w:ascii="Times New Roman" w:eastAsia="Calibri" w:hAnsi="Times New Roman" w:cs="Times New Roman"/>
+          <w:b/>
+          <w:color w:val="FF0000"/>
+          <w:kern w:val="0"/>
+          <w:sz w:val="28"/>
+          <w:szCs w:val="28"/>
+          <w14:ligatures w14:val="none"/>
+        </w:rPr>
+      </w:pPr>
+      <w:r>
+        <w:rPr>
+          <w:rFonts w:ascii="Times New Roman" w:eastAsia="Calibri" w:hAnsi="Times New Roman" w:cs="Times New Roman"/>
+          <w:b/>
+          <w:kern w:val="0"/>
+          <w:sz w:val="24"/>
+          <w:szCs w:val="24"/>
+          <w14:ligatures w14:val="none"/>
+        </w:rPr>
+        <w:t xml:space="preserve"> REFERÊNCIAS ............................................................................................................7 </w:t>
+      </w:r>
+    </w:p>
+    <w:p>
+      <w:pPr>
+        <w:shd w:val="clear" w:color="auto" w:fill="FFFFFF" w:themeFill="background1"/>
+        <w:spacing w:after="200" w:line="276" w:lineRule="auto"/>
+        <w:rPr>
+          <w:rFonts w:ascii="Times New Roman" w:eastAsia="Calibri" w:hAnsi="Times New Roman" w:cs="Times New Roman"/>
+          <w:b/>
+          <w:kern w:val="0"/>
+          <w:sz w:val="24"/>
+          <w:szCs w:val="24"/>
+          <w14:ligatures w14:val="none"/>
+        </w:rPr>
+      </w:pPr>
+      <w:r>
+        <w:rPr>
+          <w:rFonts w:ascii="Times New Roman" w:eastAsia="Calibri" w:hAnsi="Times New Roman" w:cs="Times New Roman"/>
+          <w:b/>
+          <w:kern w:val="0"/>
+          <w:sz w:val="24"/>
+          <w:szCs w:val="24"/>
+          <w14:ligatures w14:val="none"/>
+        </w:rPr>
+        <w:t xml:space="preserve"> APÊNDICES..................................................................................................................8</w:t>
+      </w:r>
+    </w:p>
+    <w:p>
+      <w:pPr>
+        <w:shd w:val="clear" w:color="auto" w:fill="FFFFFF" w:themeFill="background1"/>
+        <w:spacing w:after="200" w:line="276" w:lineRule="auto"/>
+        <w:rPr>
+          <w:rFonts w:ascii="Times New Roman" w:eastAsia="Calibri" w:hAnsi="Times New Roman" w:cs="Times New Roman"/>
+          <w:b/>
+          <w:kern w:val="0"/>
+          <w:sz w:val="28"/>
+          <w:szCs w:val="28"/>
+          <w14:ligatures w14:val="none"/>
+        </w:rPr>
+      </w:pPr>
+      <w:r>
+        <w:rPr>
+          <w:rFonts w:ascii="Times New Roman" w:eastAsia="Calibri" w:hAnsi="Times New Roman" w:cs="Times New Roman"/>
+          <w:b/>
+          <w:kern w:val="0"/>
+          <w:sz w:val="24"/>
+          <w:szCs w:val="24"/>
+          <w14:ligatures w14:val="none"/>
+        </w:rPr>
+        <w:t>ANEXOS..........</w:t>
+      </w:r>
+      <w:r>
+        <w:rPr>
+          <w:rFonts w:ascii="Times New Roman" w:eastAsia="Calibri" w:hAnsi="Times New Roman" w:cs="Times New Roman"/>
+          <w:b/>
+          <w:kern w:val="0"/>
+          <w:sz w:val="28"/>
+          <w:szCs w:val="28"/>
+          <w14:ligatures w14:val="none"/>
+        </w:rPr>
+        <w:t>...............................................................................................9</w:t>
+      </w:r>
+    </w:p>
+    <w:p>
+      <w:pPr>
+        <w:shd w:val="clear" w:color="auto" w:fill="FFFFFF" w:themeFill="background1"/>
+        <w:spacing w:after="200" w:line="276" w:lineRule="auto"/>
+        <w:rPr>
+          <w:rFonts w:ascii="Times New Roman" w:eastAsia="Calibri" w:hAnsi="Times New Roman" w:cs="Times New Roman"/>
+          <w:b/>
+          <w:kern w:val="0"/>
+          <w:sz w:val="28"/>
+          <w:szCs w:val="28"/>
+          <w14:ligatures w14:val="none"/>
+        </w:rPr>
+      </w:pPr>
+    </w:p>
+    <w:p>
+      <w:pPr>
+        <w:shd w:val="clear" w:color="auto" w:fill="FFFFFF" w:themeFill="background1"/>
+        <w:spacing w:after="200" w:line="276" w:lineRule="auto"/>
+        <w:rPr>
+          <w:rFonts w:ascii="Times New Roman" w:eastAsia="Calibri" w:hAnsi="Times New Roman" w:cs="Times New Roman"/>
+          <w:b/>
+          <w:kern w:val="0"/>
+          <w:sz w:val="28"/>
+          <w:szCs w:val="28"/>
+          <w14:ligatures w14:val="none"/>
+        </w:rPr>
+      </w:pPr>
+    </w:p>
+    <w:p>
+      <w:pPr>
+        <w:shd w:val="clear" w:color="auto" w:fill="FFFFFF" w:themeFill="background1"/>
+        <w:spacing w:after="200" w:line="276" w:lineRule="auto"/>
+        <w:rPr>
+          <w:rFonts w:ascii="Times New Roman" w:eastAsia="Calibri" w:hAnsi="Times New Roman" w:cs="Times New Roman"/>
+          <w:b/>
+          <w:kern w:val="0"/>
+          <w:sz w:val="28"/>
+          <w:szCs w:val="28"/>
+          <w14:ligatures w14:val="none"/>
+        </w:rPr>
+      </w:pPr>
+    </w:p>
+    <w:p>
+      <w:pPr>
+        <w:shd w:val="clear" w:color="auto" w:fill="FFFFFF" w:themeFill="background1"/>
+        <w:spacing w:after="200" w:line="276" w:lineRule="auto"/>
+        <w:rPr>
+          <w:rFonts w:ascii="Times New Roman" w:eastAsia="Calibri" w:hAnsi="Times New Roman" w:cs="Times New Roman"/>
+          <w:b/>
+          <w:kern w:val="0"/>
+          <w:sz w:val="28"/>
+          <w:szCs w:val="28"/>
+          <w14:ligatures w14:val="none"/>
+        </w:rPr>
+      </w:pPr>
+    </w:p>
+    <w:p>
+      <w:pPr>
+        <w:shd w:val="clear" w:color="auto" w:fill="FFFFFF" w:themeFill="background1"/>
+        <w:spacing w:after="120" w:line="360" w:lineRule="auto"/>
+        <w:ind w:right="-568"/>
+        <w:jc w:val="center"/>
+        <w:outlineLvl w:val="0"/>
+        <w:rPr>
+          <w:rFonts w:ascii="Times New Roman" w:eastAsia="Calibri" w:hAnsi="Times New Roman" w:cs="Times New Roman"/>
+          <w:b/>
+          <w:caps/>
+          <w:kern w:val="0"/>
+          <w:sz w:val="28"/>
+          <w:szCs w:val="28"/>
+          <w14:ligatures w14:val="none"/>
+        </w:rPr>
+      </w:pPr>
+      <w:r>
+        <w:rPr>
+          <w:rFonts w:ascii="Times New Roman" w:eastAsia="Calibri" w:hAnsi="Times New Roman" w:cs="Times New Roman"/>
+          <w:b/>
+          <w:caps/>
+          <w:kern w:val="0"/>
+          <w:sz w:val="28"/>
+          <w:szCs w:val="28"/>
+          <w14:ligatures w14:val="none"/>
+        </w:rPr>
+        <w:lastRenderedPageBreak/>
+        <w:t>1 Introdução</w:t>
+      </w:r>
+    </w:p>
+    <w:p>
+      <w:pPr>
+        <w:shd w:val="clear" w:color="auto" w:fill="FFFFFF" w:themeFill="background1"/>
+        <w:spacing w:after="200" w:line="360" w:lineRule="auto"/>
+        <w:ind w:right="-568" w:firstLine="709"/>
+        <w:jc w:val="center"/>
+        <w:rPr>
+          <w:rFonts w:ascii="Times New Roman" w:eastAsia="Calibri" w:hAnsi="Times New Roman" w:cs="Times New Roman"/>
+          <w:kern w:val="0"/>
+          <w:szCs w:val="28"/>
+          <w14:ligatures w14:val="none"/>
+        </w:rPr>
+      </w:pPr>
+    </w:p>
+    <w:p>
+      <w:pPr>
+        <w:shd w:val="clear" w:color="auto" w:fill="FFFFFF" w:themeFill="background1"/>
+        <w:spacing w:after="200" w:line="360" w:lineRule="auto"/>
+        <w:ind w:right="-568" w:firstLine="709"/>
+        <w:jc w:val="both"/>
+        <w:rPr>
+          <w:rFonts w:ascii="Times New Roman" w:eastAsia="Calibri" w:hAnsi="Times New Roman" w:cs="Times New Roman"/>
+          <w:kern w:val="0"/>
+          <w:szCs w:val="28"/>
+          <w14:ligatures w14:val="none"/>
+        </w:rPr>
+      </w:pPr>
+      <w:r>
+        <w:rPr>
+          <w:rFonts w:ascii="Times New Roman" w:eastAsia="Calibri" w:hAnsi="Times New Roman" w:cs="Times New Roman"/>
+          <w:kern w:val="0"/>
+          <w:szCs w:val="28"/>
+          <w14:ligatures w14:val="none"/>
+        </w:rPr>
+        <w:t xml:space="preserve">O </w:t>
+      </w:r>
+      <w:proofErr w:type="spellStart"/>
+      <w:r>
+        <w:rPr>
+          <w:rFonts w:ascii="Times New Roman" w:eastAsia="Calibri" w:hAnsi="Times New Roman" w:cs="Times New Roman"/>
+          <w:kern w:val="0"/>
+          <w:szCs w:val="28"/>
+          <w14:ligatures w14:val="none"/>
+        </w:rPr>
+        <w:t>Tharseo</w:t>
+      </w:r>
+      <w:proofErr w:type="spellEnd"/>
+      <w:r>
+        <w:rPr>
+          <w:rFonts w:ascii="Times New Roman" w:eastAsia="Calibri" w:hAnsi="Times New Roman" w:cs="Times New Roman"/>
+          <w:kern w:val="0"/>
+          <w:szCs w:val="28"/>
+          <w14:ligatures w14:val="none"/>
+        </w:rPr>
+        <w:t>,</w:t>
+      </w:r>
+      <w:r>
+        <w:rPr>
+          <w:rFonts w:ascii="Times New Roman" w:eastAsia="Calibri" w:hAnsi="Times New Roman" w:cs="Times New Roman"/>
+          <w:kern w:val="0"/>
+          <w:szCs w:val="28"/>
+          <w14:ligatures w14:val="none"/>
+        </w:rPr>
+        <w:t xml:space="preserve"> nossa proposta de aplicação para automatizar estrat</w:t>
+      </w:r>
+      <w:r>
+        <w:rPr>
+          <w:rFonts w:ascii="Times New Roman" w:eastAsia="Calibri" w:hAnsi="Times New Roman" w:cs="Times New Roman"/>
+          <w:kern w:val="0"/>
+          <w:szCs w:val="28"/>
+          <w14:ligatures w14:val="none"/>
+        </w:rPr>
+        <w:t>égias de negociação em criptomoedas</w:t>
+      </w:r>
+      <w:r>
+        <w:rPr>
+          <w:rFonts w:ascii="Times New Roman" w:eastAsia="Calibri" w:hAnsi="Times New Roman" w:cs="Times New Roman"/>
+          <w:kern w:val="0"/>
+          <w:szCs w:val="28"/>
+          <w14:ligatures w14:val="none"/>
+        </w:rPr>
+        <w:t xml:space="preserve">, foi </w:t>
+      </w:r>
+      <w:r>
+        <w:rPr>
+          <w:rFonts w:ascii="Times New Roman" w:eastAsia="Calibri" w:hAnsi="Times New Roman" w:cs="Times New Roman"/>
+          <w:kern w:val="0"/>
+          <w:szCs w:val="28"/>
+          <w14:ligatures w14:val="none"/>
+        </w:rPr>
+        <w:t xml:space="preserve">criado </w:t>
+      </w:r>
+      <w:r>
+        <w:rPr>
+          <w:rFonts w:ascii="Times New Roman" w:eastAsia="Calibri" w:hAnsi="Times New Roman" w:cs="Times New Roman"/>
+          <w:kern w:val="0"/>
+          <w:szCs w:val="28"/>
+          <w14:ligatures w14:val="none"/>
+        </w:rPr>
+        <w:t>com o objetivo primordial de automatizar negociações no mercado de criptomoedas, oferecendo aos usuários uma abordagem estratégica e eficiente</w:t>
+      </w:r>
+      <w:r>
+        <w:rPr>
+          <w:rFonts w:ascii="Times New Roman" w:eastAsia="Calibri" w:hAnsi="Times New Roman" w:cs="Times New Roman"/>
+          <w:kern w:val="0"/>
+          <w:szCs w:val="28"/>
+          <w14:ligatures w14:val="none"/>
+        </w:rPr>
+        <w:t xml:space="preserve"> permitindo que o usuário possa </w:t>
+      </w:r>
+      <w:r>
+        <w:rPr>
+          <w:rFonts w:ascii="Times New Roman" w:eastAsia="Calibri" w:hAnsi="Times New Roman" w:cs="Times New Roman"/>
+          <w:kern w:val="0"/>
+          <w:szCs w:val="28"/>
+          <w14:ligatures w14:val="none"/>
+        </w:rPr>
+        <w:t>seguir sua rotina enquanto investe no mercado financeiro no segmento de criptomoedas.</w:t>
+      </w:r>
+      <w:r>
+        <w:rPr>
+          <w:rFonts w:ascii="Times New Roman" w:eastAsia="Calibri" w:hAnsi="Times New Roman" w:cs="Times New Roman"/>
+          <w:kern w:val="0"/>
+          <w:szCs w:val="28"/>
+          <w14:ligatures w14:val="none"/>
+        </w:rPr>
+        <w:t xml:space="preserve"> </w:t>
+      </w:r>
+    </w:p>
+    <w:p>
+      <w:pPr>
+        <w:shd w:val="clear" w:color="auto" w:fill="FFFFFF" w:themeFill="background1"/>
+        <w:spacing w:after="200" w:line="360" w:lineRule="auto"/>
+        <w:ind w:right="-568" w:firstLine="709"/>
+        <w:jc w:val="both"/>
+        <w:rPr>
+          <w:rFonts w:ascii="Times New Roman" w:eastAsia="Calibri" w:hAnsi="Times New Roman" w:cs="Times New Roman"/>
+          <w:kern w:val="0"/>
+          <w:szCs w:val="28"/>
+          <w14:ligatures w14:val="none"/>
+        </w:rPr>
+      </w:pPr>
+    </w:p>
+    <w:p>
+      <w:pPr>
+        <w:shd w:val="clear" w:color="auto" w:fill="FFFFFF" w:themeFill="background1"/>
+        <w:spacing w:after="200" w:line="360" w:lineRule="auto"/>
+        <w:ind w:right="-568" w:firstLine="709"/>
+        <w:jc w:val="both"/>
+        <w:rPr>
+          <w:rFonts w:ascii="Times New Roman" w:eastAsia="Calibri" w:hAnsi="Times New Roman" w:cs="Times New Roman"/>
+          <w:kern w:val="0"/>
+          <w:szCs w:val="28"/>
+          <w14:ligatures w14:val="none"/>
+        </w:rPr>
+      </w:pPr>
+      <w:r>
+        <w:rPr>
+          <w:rFonts w:ascii="Times New Roman" w:eastAsia="Calibri" w:hAnsi="Times New Roman" w:cs="Times New Roman"/>
+          <w:kern w:val="0"/>
+          <w:szCs w:val="28"/>
+          <w14:ligatures w14:val="none"/>
+        </w:rPr>
+        <w:t xml:space="preserve">A crescente popularidade e volatilidade do mercado de criptomoedas têm suscitado a necessidade de ferramentas inovadoras que possam auxiliar os </w:t>
+      </w:r>
+      <w:proofErr w:type="spellStart"/>
+      <w:r>
+        <w:rPr>
+          <w:rFonts w:ascii="Times New Roman" w:eastAsia="Calibri" w:hAnsi="Times New Roman" w:cs="Times New Roman"/>
+          <w:kern w:val="0"/>
+          <w:szCs w:val="28"/>
+          <w14:ligatures w14:val="none"/>
+        </w:rPr>
+        <w:t>traders</w:t>
+      </w:r>
+      <w:proofErr w:type="spellEnd"/>
+      <w:r>
+        <w:rPr>
+          <w:rFonts w:ascii="Times New Roman" w:eastAsia="Calibri" w:hAnsi="Times New Roman" w:cs="Times New Roman"/>
+          <w:kern w:val="0"/>
+          <w:szCs w:val="28"/>
+          <w14:ligatures w14:val="none"/>
+        </w:rPr>
+        <w:t xml:space="preserve"> na otimização de suas operações comerciais, maximizando os ganhos potenciais e gerenciando os riscos de forma inteligente. Nesse contexto, o </w:t>
+      </w:r>
+      <w:proofErr w:type="spellStart"/>
+      <w:r>
+        <w:rPr>
+          <w:rFonts w:ascii="Times New Roman" w:eastAsia="Calibri" w:hAnsi="Times New Roman" w:cs="Times New Roman"/>
+          <w:kern w:val="0"/>
+          <w:szCs w:val="28"/>
+          <w14:ligatures w14:val="none"/>
+        </w:rPr>
+        <w:t>Tharseo</w:t>
+      </w:r>
+      <w:proofErr w:type="spellEnd"/>
+      <w:r>
+        <w:rPr>
+          <w:rFonts w:ascii="Times New Roman" w:eastAsia="Calibri" w:hAnsi="Times New Roman" w:cs="Times New Roman"/>
+          <w:kern w:val="0"/>
+          <w:szCs w:val="28"/>
+          <w14:ligatures w14:val="none"/>
+        </w:rPr>
+        <w:t xml:space="preserve"> surge como uma solução poderosa, proporcionando uma plataforma robusta e resiliente para a automação de </w:t>
+      </w:r>
+      <w:r>
+        <w:rPr>
+          <w:rFonts w:ascii="Times New Roman" w:eastAsia="Calibri" w:hAnsi="Times New Roman" w:cs="Times New Roman"/>
+          <w:kern w:val="0"/>
+          <w:szCs w:val="28"/>
+          <w14:ligatures w14:val="none"/>
+        </w:rPr>
+        <w:t>negociações</w:t>
+      </w:r>
+      <w:r>
+        <w:rPr>
+          <w:rFonts w:ascii="Times New Roman" w:eastAsia="Calibri" w:hAnsi="Times New Roman" w:cs="Times New Roman"/>
+          <w:kern w:val="0"/>
+          <w:szCs w:val="28"/>
+          <w14:ligatures w14:val="none"/>
+        </w:rPr>
+        <w:t>.</w:t>
+      </w:r>
+    </w:p>
+    <w:p>
+      <w:pPr>
+        <w:shd w:val="clear" w:color="auto" w:fill="FFFFFF" w:themeFill="background1"/>
+        <w:spacing w:after="200" w:line="360" w:lineRule="auto"/>
+        <w:ind w:right="-568" w:firstLine="709"/>
+        <w:jc w:val="both"/>
+        <w:rPr>
+          <w:rFonts w:ascii="Times New Roman" w:eastAsia="Calibri" w:hAnsi="Times New Roman" w:cs="Times New Roman"/>
+          <w:kern w:val="0"/>
+          <w:szCs w:val="28"/>
+          <w14:ligatures w14:val="none"/>
+        </w:rPr>
+      </w:pPr>
+    </w:p>
+    <w:p>
+      <w:pPr>
+        <w:shd w:val="clear" w:color="auto" w:fill="FFFFFF" w:themeFill="background1"/>
+        <w:spacing w:after="200" w:line="360" w:lineRule="auto"/>
+        <w:ind w:right="-568" w:firstLine="709"/>
+        <w:jc w:val="both"/>
+        <w:rPr>
+          <w:rFonts w:ascii="Times New Roman" w:eastAsia="Calibri" w:hAnsi="Times New Roman" w:cs="Times New Roman"/>
+          <w:kern w:val="0"/>
+          <w:szCs w:val="28"/>
+          <w14:ligatures w14:val="none"/>
+        </w:rPr>
+      </w:pPr>
+      <w:r>
+        <w:rPr>
+          <w:rFonts w:ascii="Times New Roman" w:eastAsia="Calibri" w:hAnsi="Times New Roman" w:cs="Times New Roman"/>
+          <w:kern w:val="0"/>
+          <w:szCs w:val="28"/>
+          <w14:ligatures w14:val="none"/>
+        </w:rPr>
+        <w:t>Através dess</w:t>
+      </w:r>
+      <w:r>
+        <w:rPr>
+          <w:rFonts w:ascii="Times New Roman" w:eastAsia="Calibri" w:hAnsi="Times New Roman" w:cs="Times New Roman"/>
+          <w:kern w:val="0"/>
+          <w:szCs w:val="28"/>
+          <w14:ligatures w14:val="none"/>
+        </w:rPr>
+        <w:t>a, buscamos</w:t>
+      </w:r>
+      <w:r>
+        <w:rPr>
+          <w:rFonts w:ascii="Times New Roman" w:eastAsia="Calibri" w:hAnsi="Times New Roman" w:cs="Times New Roman"/>
+          <w:kern w:val="0"/>
+          <w:szCs w:val="28"/>
+          <w14:ligatures w14:val="none"/>
+        </w:rPr>
+        <w:t xml:space="preserve"> fornecer uma visão abrangente das características, funcionalidades e processos envolvidos na utilização do </w:t>
+      </w:r>
+      <w:proofErr w:type="spellStart"/>
+      <w:r>
+        <w:rPr>
+          <w:rFonts w:ascii="Times New Roman" w:eastAsia="Calibri" w:hAnsi="Times New Roman" w:cs="Times New Roman"/>
+          <w:kern w:val="0"/>
+          <w:szCs w:val="28"/>
+          <w14:ligatures w14:val="none"/>
+        </w:rPr>
+        <w:t>Tharseo</w:t>
+      </w:r>
+      <w:proofErr w:type="spellEnd"/>
+      <w:r>
+        <w:rPr>
+          <w:rFonts w:ascii="Times New Roman" w:eastAsia="Calibri" w:hAnsi="Times New Roman" w:cs="Times New Roman"/>
+          <w:kern w:val="0"/>
+          <w:szCs w:val="28"/>
+          <w14:ligatures w14:val="none"/>
+        </w:rPr>
+        <w:t xml:space="preserve">. Serão abordados aspectos como a </w:t>
+      </w:r>
+      <w:r>
+        <w:rPr>
+          <w:rFonts w:ascii="Times New Roman" w:eastAsia="Calibri" w:hAnsi="Times New Roman" w:cs="Times New Roman"/>
+          <w:kern w:val="0"/>
+          <w:szCs w:val="28"/>
+          <w14:ligatures w14:val="none"/>
+        </w:rPr>
+        <w:t xml:space="preserve">necessidade </w:t>
+      </w:r>
+      <w:r>
+        <w:rPr>
+          <w:rFonts w:ascii="Times New Roman" w:eastAsia="Calibri" w:hAnsi="Times New Roman" w:cs="Times New Roman"/>
+          <w:kern w:val="0"/>
+          <w:szCs w:val="28"/>
+          <w14:ligatures w14:val="none"/>
+        </w:rPr>
+        <w:t xml:space="preserve">do usuário. Buscamos dar ênfase a experiência única do usuário, explorando através de </w:t>
+      </w:r>
+      <w:r>
+        <w:rPr>
+          <w:rFonts w:ascii="Times New Roman" w:eastAsia="Calibri" w:hAnsi="Times New Roman" w:cs="Times New Roman"/>
+          <w:kern w:val="0"/>
+          <w:szCs w:val="28"/>
+          <w14:ligatures w14:val="none"/>
+        </w:rPr>
+        <w:t>ferramentas de UX e UI</w:t>
+      </w:r>
+      <w:r>
+        <w:rPr>
+          <w:rFonts w:ascii="Times New Roman" w:eastAsia="Calibri" w:hAnsi="Times New Roman" w:cs="Times New Roman"/>
+          <w:kern w:val="0"/>
+          <w:szCs w:val="28"/>
+          <w14:ligatures w14:val="none"/>
+        </w:rPr>
+        <w:t>, o desenvolvimento em que possamos trazer uma melhor usabilidade</w:t>
+      </w:r>
+      <w:r>
+        <w:rPr>
+          <w:rFonts w:ascii="Times New Roman" w:eastAsia="Calibri" w:hAnsi="Times New Roman" w:cs="Times New Roman"/>
+          <w:kern w:val="0"/>
+          <w:szCs w:val="28"/>
+          <w14:ligatures w14:val="none"/>
+        </w:rPr>
+        <w:t>.</w:t>
+      </w:r>
+    </w:p>
+    <w:p>
+      <w:pPr>
+        <w:shd w:val="clear" w:color="auto" w:fill="FFFFFF" w:themeFill="background1"/>
+        <w:spacing w:after="200" w:line="360" w:lineRule="auto"/>
+        <w:ind w:right="-568" w:firstLine="709"/>
+        <w:jc w:val="both"/>
+        <w:rPr>
+          <w:rFonts w:ascii="Times New Roman" w:eastAsia="Calibri" w:hAnsi="Times New Roman" w:cs="Times New Roman"/>
+          <w:kern w:val="0"/>
+          <w:szCs w:val="28"/>
+          <w14:ligatures w14:val="none"/>
+        </w:rPr>
+      </w:pPr>
+    </w:p>
+    <w:p>
+      <w:pPr>
+        <w:shd w:val="clear" w:color="auto" w:fill="FFFFFF" w:themeFill="background1"/>
+        <w:spacing w:after="200" w:line="360" w:lineRule="auto"/>
+        <w:ind w:right="-568" w:firstLine="709"/>
+        <w:jc w:val="both"/>
+        <w:rPr>
+          <w:rFonts w:ascii="Times New Roman" w:eastAsia="Calibri" w:hAnsi="Times New Roman" w:cs="Times New Roman"/>
+          <w:b/>
+          <w:kern w:val="0"/>
+          <w:szCs w:val="28"/>
+          <w14:ligatures w14:val="none"/>
+        </w:rPr>
+      </w:pPr>
+      <w:r>
+        <w:rPr>
+          <w:rFonts w:ascii="Times New Roman" w:eastAsia="Calibri" w:hAnsi="Times New Roman" w:cs="Times New Roman"/>
+          <w:kern w:val="0"/>
+          <w:szCs w:val="28"/>
+          <w14:ligatures w14:val="none"/>
+        </w:rPr>
+        <w:t xml:space="preserve">Adicionalmente, abordaremos a problemática que motivou a criação do aplicativo, destacando os desafios enfrentados pelos </w:t>
+      </w:r>
+      <w:proofErr w:type="spellStart"/>
+      <w:r>
+        <w:rPr>
+          <w:rFonts w:ascii="Times New Roman" w:eastAsia="Calibri" w:hAnsi="Times New Roman" w:cs="Times New Roman"/>
+          <w:kern w:val="0"/>
+          <w:szCs w:val="28"/>
+          <w14:ligatures w14:val="none"/>
+        </w:rPr>
+        <w:t>traders</w:t>
+      </w:r>
+      <w:proofErr w:type="spellEnd"/>
+      <w:r>
+        <w:rPr>
+          <w:rFonts w:ascii="Times New Roman" w:eastAsia="Calibri" w:hAnsi="Times New Roman" w:cs="Times New Roman"/>
+          <w:kern w:val="0"/>
+          <w:szCs w:val="28"/>
+          <w14:ligatures w14:val="none"/>
+        </w:rPr>
+        <w:t xml:space="preserve"> no mercado de criptomoedas e a necessidade de soluções inovadoras para enfrentá-los.</w:t>
+      </w:r>
+      <w:r>
+        <w:rPr>
+          <w:rFonts w:ascii="Times New Roman" w:eastAsia="Calibri" w:hAnsi="Times New Roman" w:cs="Times New Roman"/>
+          <w:kern w:val="0"/>
+          <w:szCs w:val="28"/>
+          <w14:ligatures w14:val="none"/>
+        </w:rPr>
+        <w:t xml:space="preserve"> </w:t>
+      </w:r>
+      <w:r>
+        <w:rPr>
+          <w:rFonts w:ascii="Times New Roman" w:eastAsia="Calibri" w:hAnsi="Times New Roman" w:cs="Times New Roman"/>
+          <w:kern w:val="0"/>
+          <w:szCs w:val="28"/>
+          <w14:ligatures w14:val="none"/>
+        </w:rPr>
+        <w:t xml:space="preserve">Através das personas e pesquisas de campo, </w:t>
+      </w:r>
+      <w:r>
+        <w:rPr>
+          <w:rFonts w:ascii="Times New Roman" w:eastAsia="Calibri" w:hAnsi="Times New Roman" w:cs="Times New Roman"/>
+          <w:kern w:val="0"/>
+          <w:szCs w:val="28"/>
+          <w14:ligatures w14:val="none"/>
+        </w:rPr>
+        <w:t>mostraremos os resultados alcançados e a definição de estratégias</w:t>
+      </w:r>
+      <w:r>
+        <w:rPr>
+          <w:rFonts w:ascii="Times New Roman" w:eastAsia="Calibri" w:hAnsi="Times New Roman" w:cs="Times New Roman"/>
+          <w:kern w:val="0"/>
+          <w:szCs w:val="28"/>
+          <w14:ligatures w14:val="none"/>
+        </w:rPr>
+        <w:t>, funcionalidades e prototipação</w:t>
+      </w:r>
+      <w:r>
+        <w:rPr>
+          <w:rFonts w:ascii="Times New Roman" w:eastAsia="Calibri" w:hAnsi="Times New Roman" w:cs="Times New Roman"/>
+          <w:kern w:val="0"/>
+          <w:szCs w:val="28"/>
+          <w14:ligatures w14:val="none"/>
+        </w:rPr>
+        <w:t xml:space="preserve"> definidas através de pesquisas de campo.</w:t>
+      </w:r>
+    </w:p>
+    <w:p>
+      <w:pPr>
+        <w:shd w:val="clear" w:color="auto" w:fill="FFFFFF" w:themeFill="background1"/>
+        <w:autoSpaceDE w:val="0"/>
+        <w:autoSpaceDN w:val="0"/>
+        <w:adjustRightInd w:val="0"/>
+        <w:spacing w:after="0" w:line="360" w:lineRule="auto"/>
+        <w:jc w:val="both"/>
+        <w:rPr>
+          <w:rFonts w:ascii="Times New Roman" w:eastAsia="Calibri" w:hAnsi="Times New Roman" w:cs="Times New Roman"/>
+          <w:b/>
+          <w:kern w:val="0"/>
+          <w:szCs w:val="28"/>
+          <w14:ligatures w14:val="none"/>
+        </w:rPr>
+      </w:pPr>
+    </w:p>
+    <w:p>
+      <w:pPr>
+        <w:shd w:val="clear" w:color="auto" w:fill="FFFFFF" w:themeFill="background1"/>
+        <w:autoSpaceDE w:val="0"/>
+        <w:autoSpaceDN w:val="0"/>
+        <w:adjustRightInd w:val="0"/>
+        <w:spacing w:after="0" w:line="360" w:lineRule="auto"/>
+        <w:jc w:val="both"/>
+        <w:rPr>
+          <w:rFonts w:ascii="Times New Roman" w:eastAsia="Calibri" w:hAnsi="Times New Roman" w:cs="Times New Roman"/>
+          <w:b/>
+          <w:kern w:val="0"/>
+          <w:szCs w:val="28"/>
+          <w14:ligatures w14:val="none"/>
+        </w:rPr>
+      </w:pPr>
+    </w:p>
+    <w:p>
+      <w:pPr>
+        <w:shd w:val="clear" w:color="auto" w:fill="FFFFFF" w:themeFill="background1"/>
+        <w:autoSpaceDE w:val="0"/>
+        <w:autoSpaceDN w:val="0"/>
+        <w:adjustRightInd w:val="0"/>
+        <w:spacing w:after="0" w:line="360" w:lineRule="auto"/>
+        <w:jc w:val="both"/>
+        <w:rPr>
+          <w:rFonts w:ascii="Times New Roman" w:eastAsia="Calibri" w:hAnsi="Times New Roman" w:cs="Times New Roman"/>
+          <w:b/>
+          <w:kern w:val="0"/>
+          <w:szCs w:val="28"/>
+          <w14:ligatures w14:val="none"/>
+        </w:rPr>
+      </w:pPr>
+    </w:p>
+    <w:p>
+      <w:pPr>
+        <w:shd w:val="clear" w:color="auto" w:fill="FFFFFF" w:themeFill="background1"/>
+        <w:autoSpaceDE w:val="0"/>
+        <w:autoSpaceDN w:val="0"/>
+        <w:adjustRightInd w:val="0"/>
+        <w:spacing w:after="0" w:line="360" w:lineRule="auto"/>
+        <w:jc w:val="both"/>
+        <w:rPr>
+          <w:rFonts w:ascii="Times New Roman" w:eastAsia="Calibri" w:hAnsi="Times New Roman" w:cs="Times New Roman"/>
+          <w:b/>
+          <w:kern w:val="0"/>
+          <w:szCs w:val="28"/>
+          <w14:ligatures w14:val="none"/>
+        </w:rPr>
+      </w:pPr>
+    </w:p>
+    <w:p>
+      <w:pPr>
+        <w:shd w:val="clear" w:color="auto" w:fill="FFFFFF" w:themeFill="background1"/>
+        <w:autoSpaceDE w:val="0"/>
+        <w:autoSpaceDN w:val="0"/>
+        <w:adjustRightInd w:val="0"/>
+        <w:spacing w:after="0" w:line="360" w:lineRule="auto"/>
+        <w:jc w:val="both"/>
+        <w:rPr>
+          <w:rFonts w:ascii="Times New Roman" w:eastAsia="Calibri" w:hAnsi="Times New Roman" w:cs="Times New Roman"/>
+          <w:b/>
+          <w:kern w:val="0"/>
+          <w:szCs w:val="28"/>
+          <w14:ligatures w14:val="none"/>
+        </w:rPr>
+      </w:pPr>
+    </w:p>
+    <w:p>
+      <w:pPr>
+        <w:shd w:val="clear" w:color="auto" w:fill="FFFFFF" w:themeFill="background1"/>
+        <w:autoSpaceDE w:val="0"/>
+        <w:autoSpaceDN w:val="0"/>
+        <w:adjustRightInd w:val="0"/>
+        <w:spacing w:after="0" w:line="360" w:lineRule="auto"/>
+        <w:jc w:val="both"/>
+        <w:rPr>
+          <w:rFonts w:ascii="Times New Roman" w:eastAsia="Calibri" w:hAnsi="Times New Roman" w:cs="Times New Roman"/>
+          <w:b/>
+          <w:kern w:val="0"/>
+          <w:szCs w:val="28"/>
+          <w14:ligatures w14:val="none"/>
+        </w:rPr>
+      </w:pPr>
+    </w:p>
+    <w:p>
+      <w:pPr>
+        <w:shd w:val="clear" w:color="auto" w:fill="FFFFFF" w:themeFill="background1"/>
+        <w:autoSpaceDE w:val="0"/>
+        <w:autoSpaceDN w:val="0"/>
+        <w:adjustRightInd w:val="0"/>
+        <w:spacing w:after="0" w:line="360" w:lineRule="auto"/>
+        <w:jc w:val="both"/>
+        <w:rPr>
+          <w:rFonts w:ascii="Times New Roman" w:eastAsia="Calibri" w:hAnsi="Times New Roman" w:cs="Times New Roman"/>
+          <w:b/>
+          <w:kern w:val="0"/>
+          <w:szCs w:val="28"/>
+          <w14:ligatures w14:val="none"/>
+        </w:rPr>
+      </w:pPr>
+    </w:p>
+    <w:p>
+      <w:pPr>
+        <w:shd w:val="clear" w:color="auto" w:fill="FFFFFF" w:themeFill="background1"/>
+        <w:autoSpaceDE w:val="0"/>
+        <w:autoSpaceDN w:val="0"/>
+        <w:adjustRightInd w:val="0"/>
+        <w:spacing w:after="0" w:line="360" w:lineRule="auto"/>
+        <w:jc w:val="both"/>
+        <w:rPr>
+          <w:rFonts w:ascii="Times New Roman" w:eastAsia="Calibri" w:hAnsi="Times New Roman" w:cs="Times New Roman"/>
+          <w:b/>
+          <w:kern w:val="0"/>
+          <w:szCs w:val="28"/>
+          <w14:ligatures w14:val="none"/>
+        </w:rPr>
+      </w:pPr>
+    </w:p>
+    <w:p>
+      <w:pPr>
+        <w:shd w:val="clear" w:color="auto" w:fill="FFFFFF" w:themeFill="background1"/>
+        <w:autoSpaceDE w:val="0"/>
+        <w:autoSpaceDN w:val="0"/>
+        <w:adjustRightInd w:val="0"/>
+        <w:spacing w:after="0" w:line="360" w:lineRule="auto"/>
+        <w:jc w:val="both"/>
+        <w:rPr>
+          <w:rFonts w:ascii="Times New Roman" w:eastAsia="Calibri" w:hAnsi="Times New Roman" w:cs="Times New Roman"/>
+          <w:b/>
+          <w:kern w:val="0"/>
+          <w:szCs w:val="28"/>
+          <w14:ligatures w14:val="none"/>
+        </w:rPr>
+      </w:pPr>
+    </w:p>
+    <w:p>
+      <w:pPr>
+        <w:shd w:val="clear" w:color="auto" w:fill="FFFFFF" w:themeFill="background1"/>
+        <w:autoSpaceDE w:val="0"/>
+        <w:autoSpaceDN w:val="0"/>
+        <w:adjustRightInd w:val="0"/>
+        <w:spacing w:after="0" w:line="360" w:lineRule="auto"/>
+        <w:jc w:val="both"/>
+        <w:rPr>
+          <w:rFonts w:ascii="Times New Roman" w:eastAsia="Calibri" w:hAnsi="Times New Roman" w:cs="Times New Roman"/>
+          <w:b/>
+          <w:kern w:val="0"/>
+          <w:sz w:val="28"/>
+          <w:szCs w:val="28"/>
+          <w14:ligatures w14:val="none"/>
+        </w:rPr>
+      </w:pPr>
+      <w:r>
+        <w:rPr>
+          <w:rFonts w:ascii="Times New Roman" w:eastAsia="Calibri" w:hAnsi="Times New Roman" w:cs="Times New Roman"/>
+          <w:b/>
+          <w:kern w:val="0"/>
+          <w:szCs w:val="28"/>
+          <w14:ligatures w14:val="none"/>
+        </w:rPr>
+        <w:t xml:space="preserve"> 1.1</w:t>
+      </w:r>
+      <w:r>
+        <w:rPr>
+          <w:rFonts w:ascii="Times New Roman" w:eastAsia="Calibri" w:hAnsi="Times New Roman" w:cs="Times New Roman"/>
+          <w:b/>
+          <w:kern w:val="0"/>
+          <w:sz w:val="24"/>
+          <w:szCs w:val="24"/>
+          <w14:ligatures w14:val="none"/>
+        </w:rPr>
+        <w:t>Justificativa</w:t>
+      </w:r>
+      <w:r>
+        <w:rPr>
+          <w:rFonts w:ascii="Times New Roman" w:eastAsia="Calibri" w:hAnsi="Times New Roman" w:cs="Times New Roman"/>
+          <w:b/>
+          <w:kern w:val="0"/>
+          <w:sz w:val="28"/>
+          <w:szCs w:val="28"/>
+          <w14:ligatures w14:val="none"/>
+        </w:rPr>
+        <w:t xml:space="preserve">  </w:t>
+      </w:r>
+    </w:p>
+    <w:p>
+      <w:pPr>
+        <w:shd w:val="clear" w:color="auto" w:fill="FFFFFF" w:themeFill="background1"/>
+        <w:autoSpaceDE w:val="0"/>
+        <w:autoSpaceDN w:val="0"/>
+        <w:adjustRightInd w:val="0"/>
+        <w:spacing w:after="0" w:line="360" w:lineRule="auto"/>
+        <w:jc w:val="both"/>
+        <w:rPr>
+          <w:rFonts w:ascii="Times New Roman" w:eastAsia="Calibri" w:hAnsi="Times New Roman" w:cs="Times New Roman"/>
+          <w:b/>
+          <w:kern w:val="0"/>
+          <w:sz w:val="24"/>
+          <w:szCs w:val="24"/>
+          <w14:ligatures w14:val="none"/>
+        </w:rPr>
+      </w:pPr>
+      <w:r>
+        <w:rPr>
+          <w:rFonts w:ascii="Times New Roman" w:eastAsia="Calibri" w:hAnsi="Times New Roman" w:cs="Times New Roman"/>
+          <w:b/>
+          <w:kern w:val="0"/>
+          <w:sz w:val="24"/>
+          <w:szCs w:val="24"/>
+          <w14:ligatures w14:val="none"/>
+        </w:rPr>
+        <w:t xml:space="preserve"> </w:t>
+      </w:r>
+    </w:p>
+    <w:p>
+      <w:pPr>
+        <w:shd w:val="clear" w:color="auto" w:fill="FFFFFF" w:themeFill="background1"/>
+        <w:spacing w:after="200" w:line="276" w:lineRule="auto"/>
+        <w:rPr>
+          <w:rFonts w:ascii="Times New Roman" w:eastAsia="Calibri" w:hAnsi="Times New Roman" w:cs="Times New Roman"/>
+          <w:b/>
+          <w:kern w:val="0"/>
+          <w:sz w:val="28"/>
+          <w:szCs w:val="28"/>
+          <w14:ligatures w14:val="none"/>
+        </w:rPr>
+      </w:pPr>
+    </w:p>
+    <w:p>
+      <w:pPr>
+        <w:shd w:val="clear" w:color="auto" w:fill="FFFFFF" w:themeFill="background1"/>
+        <w:spacing w:after="200" w:line="276" w:lineRule="auto"/>
+        <w:rPr>
+          <w:rFonts w:ascii="Times New Roman" w:eastAsia="Calibri" w:hAnsi="Times New Roman" w:cs="Times New Roman"/>
+          <w:b/>
+          <w:kern w:val="0"/>
+          <w:sz w:val="28"/>
+          <w:szCs w:val="28"/>
+          <w14:ligatures w14:val="none"/>
+        </w:rPr>
+      </w:pPr>
+      <w:r>
+        <w:rPr>
+          <w:rFonts w:ascii="Times New Roman" w:eastAsia="Calibri" w:hAnsi="Times New Roman" w:cs="Times New Roman"/>
+          <w:b/>
+          <w:kern w:val="0"/>
+          <w:sz w:val="28"/>
+          <w:szCs w:val="28"/>
+          <w14:ligatures w14:val="none"/>
+        </w:rPr>
+        <w:t xml:space="preserve">            </w:t>
+      </w:r>
+    </w:p>
+    <w:p>
+      <w:pPr>
+        <w:shd w:val="clear" w:color="auto" w:fill="FFFFFF" w:themeFill="background1"/>
         <w:tabs>
           <w:tab w:val="right" w:leader="dot" w:pos="9061"/>
         </w:tabs>
@@ -1759,11 +2715,12 @@
           <w:lang w:eastAsia="pt-BR"/>
           <w14:ligatures w14:val="none"/>
         </w:rPr>
-        <w:t>- Aplicar aspectos de segurança;</w:t>
-      </w:r>
-    </w:p>
-    <w:p>
-      <w:pPr>
+        <w:t xml:space="preserve"> </w:t>
+      </w:r>
+    </w:p>
+    <w:p>
+      <w:pPr>
+        <w:shd w:val="clear" w:color="auto" w:fill="FFFFFF" w:themeFill="background1"/>
         <w:tabs>
           <w:tab w:val="right" w:leader="dot" w:pos="9061"/>
         </w:tabs>
@@ -1792,548 +2749,12 @@
           <w:lang w:eastAsia="pt-BR"/>
           <w14:ligatures w14:val="none"/>
         </w:rPr>
-        <w:t>4 CRONOGRAMA DE ATIVIDADES.......................................................................6</w:t>
-      </w:r>
-    </w:p>
-    <w:p>
-      <w:pPr>
-        <w:spacing w:after="200" w:line="276" w:lineRule="auto"/>
-        <w:rPr>
-          <w:rFonts w:ascii="Times New Roman" w:eastAsia="Calibri" w:hAnsi="Times New Roman" w:cs="Times New Roman"/>
-          <w:b/>
-          <w:color w:val="FF0000"/>
-          <w:kern w:val="0"/>
-          <w:sz w:val="28"/>
-          <w:szCs w:val="28"/>
-          <w14:ligatures w14:val="none"/>
-        </w:rPr>
-      </w:pPr>
-      <w:r>
-        <w:rPr>
-          <w:rFonts w:ascii="Times New Roman" w:eastAsia="Calibri" w:hAnsi="Times New Roman" w:cs="Times New Roman"/>
-          <w:b/>
-          <w:kern w:val="0"/>
-          <w:sz w:val="24"/>
-          <w:szCs w:val="24"/>
-          <w14:ligatures w14:val="none"/>
-        </w:rPr>
-        <w:t xml:space="preserve"> REFERÊNCIAS ............................................................................................................7 </w:t>
-      </w:r>
-    </w:p>
-    <w:p>
-      <w:pPr>
-        <w:spacing w:after="200" w:line="276" w:lineRule="auto"/>
-        <w:rPr>
-          <w:rFonts w:ascii="Times New Roman" w:eastAsia="Calibri" w:hAnsi="Times New Roman" w:cs="Times New Roman"/>
-          <w:b/>
-          <w:kern w:val="0"/>
-          <w:sz w:val="24"/>
-          <w:szCs w:val="24"/>
-          <w14:ligatures w14:val="none"/>
-        </w:rPr>
-      </w:pPr>
-      <w:r>
-        <w:rPr>
-          <w:rFonts w:ascii="Times New Roman" w:eastAsia="Calibri" w:hAnsi="Times New Roman" w:cs="Times New Roman"/>
-          <w:b/>
-          <w:kern w:val="0"/>
-          <w:sz w:val="24"/>
-          <w:szCs w:val="24"/>
-          <w14:ligatures w14:val="none"/>
-        </w:rPr>
-        <w:t xml:space="preserve"> APÊNDICES..................................................................................................................8</w:t>
-      </w:r>
-    </w:p>
-    <w:p>
-      <w:pPr>
-        <w:spacing w:after="200" w:line="276" w:lineRule="auto"/>
-        <w:rPr>
-          <w:rFonts w:ascii="Times New Roman" w:eastAsia="Calibri" w:hAnsi="Times New Roman" w:cs="Times New Roman"/>
-          <w:b/>
-          <w:kern w:val="0"/>
-          <w:sz w:val="28"/>
-          <w:szCs w:val="28"/>
-          <w14:ligatures w14:val="none"/>
-        </w:rPr>
-      </w:pPr>
-      <w:r>
-        <w:rPr>
-          <w:rFonts w:ascii="Times New Roman" w:eastAsia="Calibri" w:hAnsi="Times New Roman" w:cs="Times New Roman"/>
-          <w:b/>
-          <w:kern w:val="0"/>
-          <w:sz w:val="24"/>
-          <w:szCs w:val="24"/>
-          <w14:ligatures w14:val="none"/>
-        </w:rPr>
-        <w:t>ANEXOS..........</w:t>
-      </w:r>
-      <w:r>
-        <w:rPr>
-          <w:rFonts w:ascii="Times New Roman" w:eastAsia="Calibri" w:hAnsi="Times New Roman" w:cs="Times New Roman"/>
-          <w:b/>
-          <w:kern w:val="0"/>
-          <w:sz w:val="28"/>
-          <w:szCs w:val="28"/>
-          <w14:ligatures w14:val="none"/>
-        </w:rPr>
-        <w:t>...............................................................................................9</w:t>
-      </w:r>
-    </w:p>
-    <w:p>
-      <w:pPr>
-        <w:spacing w:after="200" w:line="276" w:lineRule="auto"/>
-        <w:rPr>
-          <w:rFonts w:ascii="Times New Roman" w:eastAsia="Calibri" w:hAnsi="Times New Roman" w:cs="Times New Roman"/>
-          <w:b/>
-          <w:kern w:val="0"/>
-          <w:sz w:val="28"/>
-          <w:szCs w:val="28"/>
-          <w14:ligatures w14:val="none"/>
-        </w:rPr>
-      </w:pPr>
-    </w:p>
-    <w:p>
-      <w:pPr>
-        <w:spacing w:after="200" w:line="276" w:lineRule="auto"/>
-        <w:rPr>
-          <w:rFonts w:ascii="Times New Roman" w:eastAsia="Calibri" w:hAnsi="Times New Roman" w:cs="Times New Roman"/>
-          <w:b/>
-          <w:kern w:val="0"/>
-          <w:sz w:val="28"/>
-          <w:szCs w:val="28"/>
-          <w14:ligatures w14:val="none"/>
-        </w:rPr>
-      </w:pPr>
-    </w:p>
-    <w:p>
-      <w:pPr>
-        <w:spacing w:after="200" w:line="276" w:lineRule="auto"/>
-        <w:rPr>
-          <w:rFonts w:ascii="Times New Roman" w:eastAsia="Calibri" w:hAnsi="Times New Roman" w:cs="Times New Roman"/>
-          <w:b/>
-          <w:kern w:val="0"/>
-          <w:sz w:val="28"/>
-          <w:szCs w:val="28"/>
-          <w14:ligatures w14:val="none"/>
-        </w:rPr>
-      </w:pPr>
-    </w:p>
-    <w:p>
-      <w:pPr>
-        <w:spacing w:after="200" w:line="276" w:lineRule="auto"/>
-        <w:rPr>
-          <w:rFonts w:ascii="Times New Roman" w:eastAsia="Calibri" w:hAnsi="Times New Roman" w:cs="Times New Roman"/>
-          <w:b/>
-          <w:kern w:val="0"/>
-          <w:sz w:val="28"/>
-          <w:szCs w:val="28"/>
-          <w14:ligatures w14:val="none"/>
-        </w:rPr>
-      </w:pPr>
-    </w:p>
-    <w:p>
-      <w:pPr>
-        <w:spacing w:after="200" w:line="276" w:lineRule="auto"/>
-        <w:rPr>
-          <w:rFonts w:ascii="Times New Roman" w:eastAsia="Calibri" w:hAnsi="Times New Roman" w:cs="Times New Roman"/>
-          <w:b/>
-          <w:kern w:val="0"/>
-          <w:sz w:val="28"/>
-          <w:szCs w:val="28"/>
-          <w14:ligatures w14:val="none"/>
-        </w:rPr>
-      </w:pPr>
-    </w:p>
-    <w:p>
-      <w:pPr>
-        <w:spacing w:after="200" w:line="276" w:lineRule="auto"/>
-        <w:rPr>
-          <w:rFonts w:ascii="Times New Roman" w:eastAsia="Calibri" w:hAnsi="Times New Roman" w:cs="Times New Roman"/>
-          <w:b/>
-          <w:kern w:val="0"/>
-          <w:sz w:val="28"/>
-          <w:szCs w:val="28"/>
-          <w14:ligatures w14:val="none"/>
-        </w:rPr>
-      </w:pPr>
-    </w:p>
-    <w:p>
-      <w:pPr>
-        <w:spacing w:after="200" w:line="276" w:lineRule="auto"/>
-        <w:rPr>
-          <w:rFonts w:ascii="Times New Roman" w:eastAsia="Calibri" w:hAnsi="Times New Roman" w:cs="Times New Roman"/>
-          <w:b/>
-          <w:kern w:val="0"/>
-          <w:sz w:val="28"/>
-          <w:szCs w:val="28"/>
-          <w14:ligatures w14:val="none"/>
-        </w:rPr>
-      </w:pPr>
-    </w:p>
-    <w:p>
-      <w:pPr>
-        <w:spacing w:after="200" w:line="276" w:lineRule="auto"/>
-        <w:rPr>
-          <w:rFonts w:ascii="Times New Roman" w:eastAsia="Calibri" w:hAnsi="Times New Roman" w:cs="Times New Roman"/>
-          <w:b/>
-          <w:kern w:val="0"/>
-          <w:sz w:val="28"/>
-          <w:szCs w:val="28"/>
-          <w14:ligatures w14:val="none"/>
-        </w:rPr>
-      </w:pPr>
-    </w:p>
-    <w:p>
-      <w:pPr>
-        <w:spacing w:after="200" w:line="276" w:lineRule="auto"/>
-        <w:rPr>
-          <w:rFonts w:ascii="Times New Roman" w:eastAsia="Calibri" w:hAnsi="Times New Roman" w:cs="Times New Roman"/>
-          <w:b/>
-          <w:kern w:val="0"/>
-          <w:sz w:val="28"/>
-          <w:szCs w:val="28"/>
-          <w14:ligatures w14:val="none"/>
-        </w:rPr>
-      </w:pPr>
-    </w:p>
-    <w:p>
-      <w:pPr>
-        <w:spacing w:after="200" w:line="276" w:lineRule="auto"/>
-        <w:rPr>
-          <w:rFonts w:ascii="Times New Roman" w:eastAsia="Calibri" w:hAnsi="Times New Roman" w:cs="Times New Roman"/>
-          <w:b/>
-          <w:kern w:val="0"/>
-          <w:sz w:val="28"/>
-          <w:szCs w:val="28"/>
-          <w14:ligatures w14:val="none"/>
-        </w:rPr>
-      </w:pPr>
-    </w:p>
-    <w:p>
-      <w:pPr>
-        <w:spacing w:after="200" w:line="276" w:lineRule="auto"/>
-        <w:rPr>
-          <w:rFonts w:ascii="Times New Roman" w:eastAsia="Calibri" w:hAnsi="Times New Roman" w:cs="Times New Roman"/>
-          <w:b/>
-          <w:kern w:val="0"/>
-          <w:sz w:val="28"/>
-          <w:szCs w:val="28"/>
-          <w14:ligatures w14:val="none"/>
-        </w:rPr>
-      </w:pPr>
-    </w:p>
-    <w:p>
-      <w:pPr>
-        <w:spacing w:after="200" w:line="276" w:lineRule="auto"/>
-        <w:rPr>
-          <w:rFonts w:ascii="Times New Roman" w:eastAsia="Calibri" w:hAnsi="Times New Roman" w:cs="Times New Roman"/>
-          <w:b/>
-          <w:kern w:val="0"/>
-          <w:sz w:val="28"/>
-          <w:szCs w:val="28"/>
-          <w14:ligatures w14:val="none"/>
-        </w:rPr>
-      </w:pPr>
-    </w:p>
-    <w:p>
-      <w:pPr>
-        <w:spacing w:after="120" w:line="360" w:lineRule="auto"/>
-        <w:jc w:val="center"/>
-        <w:outlineLvl w:val="0"/>
-        <w:rPr>
-          <w:rFonts w:ascii="Times New Roman" w:eastAsia="Calibri" w:hAnsi="Times New Roman" w:cs="Times New Roman"/>
-          <w:b/>
-          <w:caps/>
-          <w:kern w:val="0"/>
-          <w:sz w:val="28"/>
-          <w:szCs w:val="28"/>
-          <w14:ligatures w14:val="none"/>
-        </w:rPr>
-      </w:pPr>
-    </w:p>
-    <w:p>
-      <w:pPr>
-        <w:spacing w:after="120" w:line="360" w:lineRule="auto"/>
-        <w:ind w:right="-568"/>
-        <w:jc w:val="center"/>
-        <w:outlineLvl w:val="0"/>
-        <w:rPr>
-          <w:rFonts w:ascii="Times New Roman" w:eastAsia="Calibri" w:hAnsi="Times New Roman" w:cs="Times New Roman"/>
-          <w:b/>
-          <w:caps/>
-          <w:kern w:val="0"/>
-          <w:sz w:val="28"/>
-          <w:szCs w:val="28"/>
-          <w14:ligatures w14:val="none"/>
-        </w:rPr>
-      </w:pPr>
-      <w:r>
-        <w:rPr>
-          <w:rFonts w:ascii="Times New Roman" w:eastAsia="Calibri" w:hAnsi="Times New Roman" w:cs="Times New Roman"/>
-          <w:b/>
-          <w:caps/>
-          <w:kern w:val="0"/>
-          <w:sz w:val="28"/>
-          <w:szCs w:val="28"/>
-          <w14:ligatures w14:val="none"/>
-        </w:rPr>
-        <w:t>1 Introdução</w:t>
-      </w:r>
-    </w:p>
-    <w:p>
-      <w:pPr>
-        <w:spacing w:after="200" w:line="360" w:lineRule="auto"/>
-        <w:ind w:right="-568" w:firstLine="709"/>
-        <w:jc w:val="center"/>
-        <w:rPr>
-          <w:rFonts w:ascii="Times New Roman" w:eastAsia="Calibri" w:hAnsi="Times New Roman" w:cs="Times New Roman"/>
-          <w:kern w:val="0"/>
-          <w:szCs w:val="28"/>
-          <w14:ligatures w14:val="none"/>
-        </w:rPr>
-      </w:pPr>
-    </w:p>
-    <w:p>
-      <w:pPr>
-        <w:spacing w:after="200" w:line="360" w:lineRule="auto"/>
-        <w:ind w:right="-568" w:firstLine="709"/>
-        <w:jc w:val="both"/>
-        <w:rPr>
-          <w:rFonts w:ascii="Times New Roman" w:eastAsia="Calibri" w:hAnsi="Times New Roman" w:cs="Times New Roman"/>
-          <w:kern w:val="0"/>
-          <w:szCs w:val="28"/>
-          <w14:ligatures w14:val="none"/>
-        </w:rPr>
-      </w:pPr>
-      <w:r>
-        <w:rPr>
-          <w:rFonts w:ascii="Times New Roman" w:eastAsia="Calibri" w:hAnsi="Times New Roman" w:cs="Times New Roman"/>
-          <w:kern w:val="0"/>
-          <w:szCs w:val="28"/>
-          <w14:ligatures w14:val="none"/>
-        </w:rPr>
-        <w:t>Breve discussão teórica e relato do problema (tema): mencionar as principais motivações para que se desenvolva; apresentar referenciais teóricos, ou seja, revisão bibliográfica recorrendo às citações de autores relacionados com o tema, definindo os principais conceitos e a base para a análise e interpretação dos dados na elaboração final do trabalho de conclusão de curso.</w:t>
-      </w:r>
-    </w:p>
-    <w:p>
-      <w:pPr>
-        <w:spacing w:after="200" w:line="360" w:lineRule="auto"/>
-        <w:ind w:right="-568" w:firstLine="709"/>
-        <w:jc w:val="both"/>
-        <w:rPr>
-          <w:rFonts w:ascii="Times New Roman" w:eastAsia="Calibri" w:hAnsi="Times New Roman" w:cs="Times New Roman"/>
-          <w:b/>
-          <w:kern w:val="0"/>
-          <w:szCs w:val="28"/>
-          <w14:ligatures w14:val="none"/>
-        </w:rPr>
-      </w:pPr>
-      <w:r>
-        <w:rPr>
-          <w:rFonts w:ascii="Times New Roman" w:eastAsia="Calibri" w:hAnsi="Times New Roman" w:cs="Times New Roman"/>
-          <w:kern w:val="0"/>
-          <w:szCs w:val="28"/>
-          <w14:ligatures w14:val="none"/>
-        </w:rPr>
-        <w:t xml:space="preserve"> </w:t>
-      </w:r>
-    </w:p>
-    <w:p>
-      <w:pPr>
-        <w:autoSpaceDE w:val="0"/>
-        <w:autoSpaceDN w:val="0"/>
-        <w:adjustRightInd w:val="0"/>
-        <w:spacing w:after="0" w:line="360" w:lineRule="auto"/>
-        <w:jc w:val="both"/>
-        <w:rPr>
-          <w:rFonts w:ascii="Times New Roman" w:eastAsia="Calibri" w:hAnsi="Times New Roman" w:cs="Times New Roman"/>
-          <w:b/>
-          <w:kern w:val="0"/>
-          <w:szCs w:val="28"/>
-          <w14:ligatures w14:val="none"/>
-        </w:rPr>
-      </w:pPr>
-    </w:p>
-    <w:p>
-      <w:pPr>
-        <w:autoSpaceDE w:val="0"/>
-        <w:autoSpaceDN w:val="0"/>
-        <w:adjustRightInd w:val="0"/>
-        <w:spacing w:after="0" w:line="360" w:lineRule="auto"/>
-        <w:jc w:val="both"/>
-        <w:rPr>
-          <w:rFonts w:ascii="Times New Roman" w:eastAsia="Calibri" w:hAnsi="Times New Roman" w:cs="Times New Roman"/>
-          <w:b/>
-          <w:kern w:val="0"/>
-          <w:szCs w:val="28"/>
-          <w14:ligatures w14:val="none"/>
-        </w:rPr>
-      </w:pPr>
-    </w:p>
-    <w:p>
-      <w:pPr>
-        <w:autoSpaceDE w:val="0"/>
-        <w:autoSpaceDN w:val="0"/>
-        <w:adjustRightInd w:val="0"/>
-        <w:spacing w:after="0" w:line="360" w:lineRule="auto"/>
-        <w:jc w:val="both"/>
-        <w:rPr>
-          <w:rFonts w:ascii="Times New Roman" w:eastAsia="Calibri" w:hAnsi="Times New Roman" w:cs="Times New Roman"/>
-          <w:b/>
-          <w:kern w:val="0"/>
-          <w:szCs w:val="28"/>
-          <w14:ligatures w14:val="none"/>
-        </w:rPr>
-      </w:pPr>
-    </w:p>
-    <w:p>
-      <w:pPr>
-        <w:autoSpaceDE w:val="0"/>
-        <w:autoSpaceDN w:val="0"/>
-        <w:adjustRightInd w:val="0"/>
-        <w:spacing w:after="0" w:line="360" w:lineRule="auto"/>
-        <w:jc w:val="both"/>
-        <w:rPr>
-          <w:rFonts w:ascii="Times New Roman" w:eastAsia="Calibri" w:hAnsi="Times New Roman" w:cs="Times New Roman"/>
-          <w:b/>
-          <w:kern w:val="0"/>
-          <w:szCs w:val="28"/>
-          <w14:ligatures w14:val="none"/>
-        </w:rPr>
-      </w:pPr>
-    </w:p>
-    <w:p>
-      <w:pPr>
-        <w:autoSpaceDE w:val="0"/>
-        <w:autoSpaceDN w:val="0"/>
-        <w:adjustRightInd w:val="0"/>
-        <w:spacing w:after="0" w:line="360" w:lineRule="auto"/>
-        <w:jc w:val="both"/>
-        <w:rPr>
-          <w:rFonts w:ascii="Times New Roman" w:eastAsia="Calibri" w:hAnsi="Times New Roman" w:cs="Times New Roman"/>
-          <w:b/>
-          <w:kern w:val="0"/>
-          <w:szCs w:val="28"/>
-          <w14:ligatures w14:val="none"/>
-        </w:rPr>
-      </w:pPr>
-    </w:p>
-    <w:p>
-      <w:pPr>
-        <w:autoSpaceDE w:val="0"/>
-        <w:autoSpaceDN w:val="0"/>
-        <w:adjustRightInd w:val="0"/>
-        <w:spacing w:after="0" w:line="360" w:lineRule="auto"/>
-        <w:jc w:val="both"/>
-        <w:rPr>
-          <w:rFonts w:ascii="Times New Roman" w:eastAsia="Calibri" w:hAnsi="Times New Roman" w:cs="Times New Roman"/>
-          <w:b/>
-          <w:kern w:val="0"/>
-          <w:sz w:val="28"/>
-          <w:szCs w:val="28"/>
-          <w14:ligatures w14:val="none"/>
-        </w:rPr>
-      </w:pPr>
-      <w:r>
-        <w:rPr>
-          <w:rFonts w:ascii="Times New Roman" w:eastAsia="Calibri" w:hAnsi="Times New Roman" w:cs="Times New Roman"/>
-          <w:b/>
-          <w:kern w:val="0"/>
-          <w:szCs w:val="28"/>
-          <w14:ligatures w14:val="none"/>
-        </w:rPr>
-        <w:t xml:space="preserve"> 1.1</w:t>
-      </w:r>
-      <w:r>
-        <w:rPr>
-          <w:rFonts w:ascii="Times New Roman" w:eastAsia="Calibri" w:hAnsi="Times New Roman" w:cs="Times New Roman"/>
-          <w:b/>
-          <w:kern w:val="0"/>
-          <w:sz w:val="24"/>
-          <w:szCs w:val="24"/>
-          <w14:ligatures w14:val="none"/>
-        </w:rPr>
-        <w:t>Justificativa</w:t>
-      </w:r>
-      <w:r>
-        <w:rPr>
-          <w:rFonts w:ascii="Times New Roman" w:eastAsia="Calibri" w:hAnsi="Times New Roman" w:cs="Times New Roman"/>
-          <w:b/>
-          <w:kern w:val="0"/>
-          <w:sz w:val="28"/>
-          <w:szCs w:val="28"/>
-          <w14:ligatures w14:val="none"/>
-        </w:rPr>
         <w:t xml:space="preserve">  </w:t>
       </w:r>
     </w:p>
     <w:p>
       <w:pPr>
-        <w:autoSpaceDE w:val="0"/>
-        <w:autoSpaceDN w:val="0"/>
-        <w:adjustRightInd w:val="0"/>
-        <w:spacing w:after="0" w:line="360" w:lineRule="auto"/>
-        <w:jc w:val="both"/>
-        <w:rPr>
-          <w:rFonts w:ascii="Times New Roman" w:eastAsia="Calibri" w:hAnsi="Times New Roman" w:cs="Times New Roman"/>
-          <w:b/>
-          <w:kern w:val="0"/>
-          <w:sz w:val="24"/>
-          <w:szCs w:val="24"/>
-          <w14:ligatures w14:val="none"/>
-        </w:rPr>
-      </w:pPr>
-      <w:r>
-        <w:rPr>
-          <w:rFonts w:ascii="Times New Roman" w:eastAsia="Calibri" w:hAnsi="Times New Roman" w:cs="Times New Roman"/>
-          <w:b/>
-          <w:kern w:val="0"/>
-          <w:sz w:val="24"/>
-          <w:szCs w:val="24"/>
-          <w14:ligatures w14:val="none"/>
-        </w:rPr>
-        <w:t xml:space="preserve"> </w:t>
-      </w:r>
-    </w:p>
-    <w:p>
-      <w:pPr>
-        <w:spacing w:after="200" w:line="276" w:lineRule="auto"/>
-        <w:rPr>
-          <w:rFonts w:ascii="Times New Roman" w:eastAsia="Calibri" w:hAnsi="Times New Roman" w:cs="Times New Roman"/>
-          <w:b/>
-          <w:kern w:val="0"/>
-          <w:sz w:val="28"/>
-          <w:szCs w:val="28"/>
-          <w14:ligatures w14:val="none"/>
-        </w:rPr>
-      </w:pPr>
-    </w:p>
-    <w:p>
-      <w:pPr>
-        <w:spacing w:after="200" w:line="276" w:lineRule="auto"/>
-        <w:rPr>
-          <w:rFonts w:ascii="Times New Roman" w:eastAsia="Calibri" w:hAnsi="Times New Roman" w:cs="Times New Roman"/>
-          <w:b/>
-          <w:kern w:val="0"/>
-          <w:sz w:val="28"/>
-          <w:szCs w:val="28"/>
-          <w14:ligatures w14:val="none"/>
-        </w:rPr>
-      </w:pPr>
-      <w:r>
-        <w:rPr>
-          <w:rFonts w:ascii="Times New Roman" w:eastAsia="Calibri" w:hAnsi="Times New Roman" w:cs="Times New Roman"/>
-          <w:b/>
-          <w:kern w:val="0"/>
-          <w:sz w:val="28"/>
-          <w:szCs w:val="28"/>
-          <w14:ligatures w14:val="none"/>
-        </w:rPr>
-        <w:t xml:space="preserve">            </w:t>
-      </w:r>
-    </w:p>
-    <w:p>
-      <w:pPr>
+        <w:shd w:val="clear" w:color="auto" w:fill="FFFFFF" w:themeFill="background1"/>
         <w:tabs>
           <w:tab w:val="right" w:leader="dot" w:pos="9061"/>
         </w:tabs>
@@ -2367,92 +2788,26 @@
     </w:p>
     <w:p>
       <w:pPr>
-        <w:tabs>
-          <w:tab w:val="right" w:leader="dot" w:pos="9061"/>
-        </w:tabs>
-        <w:spacing w:before="60" w:after="60" w:line="360" w:lineRule="auto"/>
-        <w:ind w:right="49"/>
-        <w:jc w:val="both"/>
-        <w:rPr>
-          <w:rFonts w:ascii="Times New Roman" w:eastAsia="Times New Roman" w:hAnsi="Times New Roman" w:cs="Times New Roman"/>
-          <w:b/>
-          <w:noProof/>
-          <w:kern w:val="0"/>
-          <w:sz w:val="24"/>
-          <w:szCs w:val="24"/>
-          <w:lang w:eastAsia="pt-BR"/>
-          <w14:ligatures w14:val="none"/>
-        </w:rPr>
-      </w:pPr>
-      <w:r>
-        <w:rPr>
-          <w:rFonts w:ascii="Times New Roman" w:eastAsia="Times New Roman" w:hAnsi="Times New Roman" w:cs="Times New Roman"/>
-          <w:b/>
-          <w:noProof/>
-          <w:kern w:val="0"/>
-          <w:sz w:val="24"/>
-          <w:szCs w:val="24"/>
-          <w:lang w:eastAsia="pt-BR"/>
-          <w14:ligatures w14:val="none"/>
-        </w:rPr>
-        <w:t xml:space="preserve">  </w:t>
-      </w:r>
-    </w:p>
-    <w:p>
-      <w:pPr>
-        <w:tabs>
-          <w:tab w:val="right" w:leader="dot" w:pos="9061"/>
-        </w:tabs>
-        <w:spacing w:before="60" w:after="60" w:line="360" w:lineRule="auto"/>
-        <w:ind w:right="49"/>
-        <w:jc w:val="both"/>
-        <w:rPr>
-          <w:rFonts w:ascii="Times New Roman" w:eastAsia="Times New Roman" w:hAnsi="Times New Roman" w:cs="Times New Roman"/>
-          <w:b/>
-          <w:noProof/>
-          <w:kern w:val="0"/>
-          <w:sz w:val="24"/>
-          <w:szCs w:val="24"/>
-          <w:lang w:eastAsia="pt-BR"/>
-          <w14:ligatures w14:val="none"/>
-        </w:rPr>
-      </w:pPr>
-      <w:r>
-        <w:rPr>
-          <w:rFonts w:ascii="Times New Roman" w:eastAsia="Times New Roman" w:hAnsi="Times New Roman" w:cs="Times New Roman"/>
-          <w:b/>
-          <w:noProof/>
-          <w:kern w:val="0"/>
-          <w:sz w:val="24"/>
-          <w:szCs w:val="24"/>
-          <w:lang w:eastAsia="pt-BR"/>
-          <w14:ligatures w14:val="none"/>
-        </w:rPr>
-        <w:t xml:space="preserve"> </w:t>
-      </w:r>
-    </w:p>
-    <w:p>
-      <w:pPr>
-        <w:spacing w:after="200" w:line="276" w:lineRule="auto"/>
-        <w:rPr>
-          <w:rFonts w:ascii="Times New Roman" w:eastAsia="Calibri" w:hAnsi="Times New Roman" w:cs="Times New Roman"/>
-          <w:b/>
-          <w:kern w:val="0"/>
-          <w:sz w:val="28"/>
-          <w:szCs w:val="28"/>
-          <w14:ligatures w14:val="none"/>
-        </w:rPr>
-      </w:pPr>
-      <w:r>
-        <w:rPr>
-          <w:rFonts w:ascii="Times New Roman" w:eastAsia="Calibri" w:hAnsi="Times New Roman" w:cs="Times New Roman"/>
-          <w:b/>
-          <w:kern w:val="0"/>
-          <w:sz w:val="28"/>
-          <w:szCs w:val="28"/>
-          <w14:ligatures w14:val="none"/>
-        </w:rPr>
-        <w:lastRenderedPageBreak/>
+        <w:shd w:val="clear" w:color="auto" w:fill="FFFFFF" w:themeFill="background1"/>
+        <w:spacing w:after="200" w:line="276" w:lineRule="auto"/>
+        <w:rPr>
+          <w:rFonts w:ascii="Times New Roman" w:eastAsia="Calibri" w:hAnsi="Times New Roman" w:cs="Times New Roman"/>
+          <w:b/>
+          <w:kern w:val="0"/>
+          <w:sz w:val="28"/>
+          <w:szCs w:val="28"/>
+          <w14:ligatures w14:val="none"/>
+        </w:rPr>
+      </w:pPr>
+      <w:r>
+        <w:rPr>
+          <w:rFonts w:ascii="Times New Roman" w:eastAsia="Calibri" w:hAnsi="Times New Roman" w:cs="Times New Roman"/>
+          <w:b/>
+          <w:kern w:val="0"/>
+          <w:sz w:val="28"/>
+          <w:szCs w:val="28"/>
+          <w14:ligatures w14:val="none"/>
+        </w:rPr>
         <w:fldChar w:fldCharType="end"/>
       </w:r>
     </w:p>
@@ -6309,6 +6664,15 @@
 </file>
 
 <file path=customXml/item1.xml><?xml version="1.0" encoding="utf-8"?>
+<?mso-contentType ?>
+<FormTemplates xmlns="http://schemas.microsoft.com/sharepoint/v3/contenttype/forms">
+  <Display>DocumentLibraryForm</Display>
+  <Edit>DocumentLibraryForm</Edit>
+  <New>DocumentLibraryForm</New>
+</FormTemplates>
+</file>
+
+<file path=customXml/item2.xml><?xml version="1.0" encoding="utf-8"?>
 <ct:contentTypeSchema xmlns:ct="http://schemas.microsoft.com/office/2006/metadata/contentType" xmlns:ma="http://schemas.microsoft.com/office/2006/metadata/properties/metaAttributes" ct:_="" ma:_="" ma:contentTypeName="Documento" ma:contentTypeID="0x0101003D1C14330E0B9647A6FBA373C4B7A3D0" ma:contentTypeVersion="1" ma:contentTypeDescription="Crie um novo documento." ma:contentTypeScope="" ma:versionID="8dd617a528acb5a813cfc007e092f339">
   <xsd:schema xmlns:xsd="http://www.w3.org/2001/XMLSchema" xmlns:xs="http://www.w3.org/2001/XMLSchema" xmlns:p="http://schemas.microsoft.com/office/2006/metadata/properties" xmlns:ns2="c8a43ca0-101b-41e5-bd82-f53ba8406e7a" targetNamespace="http://schemas.microsoft.com/office/2006/metadata/properties" ma:root="true" ma:fieldsID="33ccc542cb97111c05c713b25c478ef4" ns2:_="">
     <xsd:import namespace="c8a43ca0-101b-41e5-bd82-f53ba8406e7a"/>
@@ -6434,23 +6798,28 @@
 </ct:contentTypeSchema>
 </file>
 
-<file path=customXml/item2.xml><?xml version="1.0" encoding="utf-8"?>
-<?mso-contentType ?>
-<FormTemplates xmlns="http://schemas.microsoft.com/sharepoint/v3/contenttype/forms">
-  <Display>DocumentLibraryForm</Display>
-  <Edit>DocumentLibraryForm</Edit>
-  <New>DocumentLibraryForm</New>
-</FormTemplates>
-</file>
-
 <file path=customXml/itemProps1.xml><?xml version="1.0" encoding="utf-8"?>
-<ds:datastoreItem xmlns:ds="http://schemas.openxmlformats.org/officeDocument/2006/customXml" ds:itemID="{3F16E874-1425-43D3-848E-D89CFC48CE52}"/>
-</file>
-
-<file path=customXml/itemProps2.xml><?xml version="1.0" encoding="utf-8"?>
 <ds:datastoreItem xmlns:ds="http://schemas.openxmlformats.org/officeDocument/2006/customXml" ds:itemID="{B3382265-F32B-4A90-9F32-F4520F890AF9}">
   <ds:schemaRefs>
     <ds:schemaRef ds:uri="http://schemas.microsoft.com/sharepoint/v3/contenttype/forms"/>
   </ds:schemaRefs>
 </ds:datastoreItem>
+</file>
+
+<file path=customXml/itemProps2.xml><?xml version="1.0" encoding="utf-8"?>
+<ds:datastoreItem xmlns:ds="http://schemas.openxmlformats.org/officeDocument/2006/customXml" ds:itemID="{3F16E874-1425-43D3-848E-D89CFC48CE52}">
+  <ds:schemaRefs>
+    <ds:schemaRef ds:uri="http://schemas.microsoft.com/office/2006/metadata/contentType"/>
+    <ds:schemaRef ds:uri="http://schemas.microsoft.com/office/2006/metadata/properties/metaAttributes"/>
+    <ds:schemaRef ds:uri="http://www.w3.org/2001/XMLSchema"/>
+    <ds:schemaRef ds:uri="http://schemas.microsoft.com/office/2006/metadata/properties"/>
+    <ds:schemaRef ds:uri="c8a43ca0-101b-41e5-bd82-f53ba8406e7a"/>
+    <ds:schemaRef ds:uri="http://schemas.microsoft.com/office/2006/documentManagement/types"/>
+    <ds:schemaRef ds:uri="http://schemas.microsoft.com/office/infopath/2007/PartnerControls"/>
+    <ds:schemaRef ds:uri="http://schemas.openxmlformats.org/package/2006/metadata/core-properties"/>
+    <ds:schemaRef ds:uri="http://purl.org/dc/elements/1.1/"/>
+    <ds:schemaRef ds:uri="http://purl.org/dc/terms/"/>
+    <ds:schemaRef ds:uri="http://schemas.microsoft.com/internal/obd"/>
+  </ds:schemaRefs>
+</ds:datastoreItem>
 </file>
</xml_diff>